<commit_message>
Añadir archivos para memorias
</commit_message>
<xml_diff>
--- a/docs/Tv-Tracker FINAL.docx
+++ b/docs/Tv-Tracker FINAL.docx
@@ -2,8 +2,6 @@
 <file path=word/document.xml><?xml version="1.0" encoding="utf-8"?>
 <w:document xmlns:wpc="http://schemas.microsoft.com/office/word/2010/wordprocessingCanvas" xmlns:mc="http://schemas.openxmlformats.org/markup-compatibility/2006" xmlns:o="urn:schemas-microsoft-com:office:office" xmlns:r="http://schemas.openxmlformats.org/officeDocument/2006/relationships" xmlns:m="http://schemas.openxmlformats.org/officeDocument/2006/math" xmlns:v="urn:schemas-microsoft-com:vml" xmlns:wp14="http://schemas.microsoft.com/office/word/2010/wordprocessingDrawing" xmlns:wp="http://schemas.openxmlformats.org/drawingml/2006/wordprocessingDrawing" xmlns:w10="urn:schemas-microsoft-com:office:word" xmlns:w="http://schemas.openxmlformats.org/wordprocessingml/2006/main" xmlns:w14="http://schemas.microsoft.com/office/word/2010/wordml" xmlns:wpg="http://schemas.microsoft.com/office/word/2010/wordprocessingGroup" xmlns:wpi="http://schemas.microsoft.com/office/word/2010/wordprocessingInk" xmlns:wne="http://schemas.microsoft.com/office/word/2006/wordml" xmlns:wps="http://schemas.microsoft.com/office/word/2010/wordprocessingShape" mc:Ignorable="w14 wp14">
   <w:body>
-    <w:bookmarkStart w:id="0" w:name="_GoBack"/>
-    <w:bookmarkEnd w:id="0"/>
     <w:p>
       <w:pPr>
         <w:rPr>
@@ -19,7 +17,7 @@
         <mc:AlternateContent>
           <mc:Choice Requires="wpg">
             <w:drawing>
-              <wp:anchor distT="0" distB="0" distL="114300" distR="114300" simplePos="0" relativeHeight="251650560" behindDoc="0" locked="0" layoutInCell="1" allowOverlap="1" wp14:anchorId="7726803C" wp14:editId="1B12789B">
+              <wp:anchor distT="0" distB="0" distL="114300" distR="114300" simplePos="0" relativeHeight="251650560" behindDoc="0" locked="0" layoutInCell="1" allowOverlap="1" wp14:anchorId="4EB760D8" wp14:editId="6C0B1515">
                 <wp:simplePos x="0" y="0"/>
                 <wp:positionH relativeFrom="column">
                   <wp:posOffset>12395</wp:posOffset>
@@ -162,25 +160,8 @@
                             <wps:txbx>
                               <w:txbxContent>
                                 <w:p>
-                                  <w:pPr>
-                                    <w:spacing w:after="0" w:line="168" w:lineRule="auto"/>
-                                    <w:rPr>
-                                      <w:rFonts w:ascii="Candara" w:hAnsi="Candara" w:cs="Arial"/>
-                                      <w:b/>
-                                      <w:color w:val="2F5496"/>
-                                      <w:sz w:val="96"/>
-                                      <w:szCs w:val="96"/>
-                                    </w:rPr>
-                                  </w:pPr>
                                   <w:r>
-                                    <w:rPr>
-                                      <w:rFonts w:ascii="Candara" w:hAnsi="Candara" w:cs="Arial"/>
-                                      <w:b/>
-                                      <w:color w:val="2F5496"/>
-                                      <w:sz w:val="96"/>
-                                      <w:szCs w:val="96"/>
-                                    </w:rPr>
-                                    <w:t>Plan de Empresa</w:t>
+                                    <w:t>Trabajo Fin de Grado</w:t>
                                   </w:r>
                                 </w:p>
                               </w:txbxContent>
@@ -198,7 +179,7 @@
                           <wps:spPr bwMode="auto">
                             <a:xfrm>
                               <a:off x="2106" y="2959"/>
-                              <a:ext cx="8114" cy="1943"/>
+                              <a:ext cx="8114" cy="2803"/>
                             </a:xfrm>
                             <a:prstGeom prst="rect">
                               <a:avLst/>
@@ -230,62 +211,21 @@
                           <wps:txbx>
                             <w:txbxContent>
                               <w:p>
-                                <w:pPr>
-                                  <w:rPr>
-                                    <w:rFonts w:ascii="Candara" w:hAnsi="Candara" w:cs="Arial"/>
-                                    <w:color w:val="004065"/>
-                                    <w:sz w:val="56"/>
-                                    <w:szCs w:val="56"/>
-                                  </w:rPr>
-                                </w:pPr>
                                 <w:r>
-                                  <w:rPr>
-                                    <w:rFonts w:ascii="Candara" w:hAnsi="Candara" w:cs="Arial"/>
-                                    <w:color w:val="004065"/>
-                                    <w:sz w:val="56"/>
-                                    <w:szCs w:val="56"/>
-                                  </w:rPr>
-                                  <w:t>Nombre alumnos/as</w:t>
+                                  <w:t>Aarón Pérez Serrano</w:t>
                                 </w:r>
                               </w:p>
                               <w:p>
-                                <w:pPr>
-                                  <w:rPr>
-                                    <w:rFonts w:ascii="Candara" w:hAnsi="Candara" w:cs="Arial"/>
-                                    <w:color w:val="004065"/>
-                                    <w:sz w:val="32"/>
-                                    <w:szCs w:val="32"/>
-                                  </w:rPr>
-                                </w:pPr>
                                 <w:r>
-                                  <w:rPr>
-                                    <w:rFonts w:ascii="Candara" w:hAnsi="Candara" w:cs="Arial"/>
-                                    <w:color w:val="004065"/>
-                                    <w:sz w:val="32"/>
-                                    <w:szCs w:val="32"/>
-                                  </w:rPr>
-                                  <w:t>Nombre tutor</w:t>
-                                </w:r>
-                                <w:r>
-                                  <w:rPr>
-                                    <w:rFonts w:ascii="Candara" w:hAnsi="Candara" w:cs="Arial"/>
-                                    <w:color w:val="004065"/>
-                                    <w:sz w:val="32"/>
-                                    <w:szCs w:val="32"/>
-                                  </w:rPr>
-                                  <w:t>/a</w:t>
+                                  <w:t>Andrea Lobo Arroyo</w:t>
                                 </w:r>
                               </w:p>
                               <w:p>
-                                <w:pPr>
-                                  <w:rPr>
-                                    <w:rFonts w:ascii="Candara" w:hAnsi="Candara" w:cs="Arial"/>
-                                    <w:color w:val="004065"/>
-                                    <w:sz w:val="56"/>
-                                    <w:szCs w:val="56"/>
-                                  </w:rPr>
-                                </w:pPr>
+                                <w:r>
+                                  <w:t>Javier Prieto</w:t>
+                                </w:r>
                               </w:p>
+                              <w:p/>
                             </w:txbxContent>
                           </wps:txbx>
                           <wps:bodyPr rot="0" vert="horz" wrap="square" lIns="91440" tIns="45720" rIns="91440" bIns="45720" anchor="t" anchorCtr="0" upright="1">
@@ -331,43 +271,12 @@
                           <w:txbxContent>
                             <w:p>
                               <w:pPr>
-                                <w:jc w:val="center"/>
                                 <w:rPr>
-                                  <w:rFonts w:ascii="Candara" w:hAnsi="Candara"/>
                                   <w:color w:val="C00000"/>
-                                  <w:sz w:val="72"/>
-                                  <w:szCs w:val="72"/>
                                 </w:rPr>
                               </w:pPr>
                               <w:r>
-                                <w:rPr>
-                                  <w:rFonts w:ascii="Candara" w:hAnsi="Candara"/>
-                                  <w:b/>
-                                  <w:color w:val="004065"/>
-                                  <w:sz w:val="72"/>
-                                  <w:szCs w:val="72"/>
-                                </w:rPr>
-                                <w:t>Curso 2018</w:t>
-                              </w:r>
-                              <w:r>
-                                <w:rPr>
-                                  <w:rFonts w:ascii="Candara" w:hAnsi="Candara"/>
-                                  <w:b/>
-                                  <w:color w:val="004065"/>
-                                  <w:sz w:val="72"/>
-                                  <w:szCs w:val="72"/>
-                                </w:rPr>
-                                <w:t>/1</w:t>
-                              </w:r>
-                              <w:r>
-                                <w:rPr>
-                                  <w:rFonts w:ascii="Candara" w:hAnsi="Candara"/>
-                                  <w:b/>
-                                  <w:color w:val="004065"/>
-                                  <w:sz w:val="72"/>
-                                  <w:szCs w:val="72"/>
-                                </w:rPr>
-                                <w:t>9</w:t>
+                                <w:t>Curso 2019/20</w:t>
                               </w:r>
                             </w:p>
                             <w:p/>
@@ -385,7 +294,7 @@
           </mc:Choice>
           <mc:Fallback>
             <w:pict>
-              <v:group id="Group 149" o:spid="_x0000_s1026" style="position:absolute;margin-left:1pt;margin-top:-14.8pt;width:491.1pt;height:665.1pt;z-index:251650560" coordorigin="2055,1199" coordsize="9822,13302" o:gfxdata="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">
+              <v:group id="Group 149" o:spid="_x0000_s1026" style="position:absolute;left:0;text-align:left;margin-left:1pt;margin-top:-14.8pt;width:491.1pt;height:665.1pt;z-index:251650560" coordorigin="2055,1199" coordsize="9822,13302" o:gfxdata="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">
                 <v:group id="Group 148" o:spid="_x0000_s1027" style="position:absolute;left:2055;top:1199;width:9822;height:13302" coordorigin="2055,1199" coordsize="9822,13302" o:gfxdata="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">
                   <v:group id="Group 147" o:spid="_x0000_s1028" style="position:absolute;left:2055;top:1199;width:9822;height:13302" coordorigin="2055,1199" coordsize="9822,13302" o:gfxdata="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">
                     <v:shapetype id="_x0000_t75" coordsize="21600,21600" o:spt="75" o:preferrelative="t" path="m@4@5l@4@11@9@11@9@5xe" filled="f" stroked="f">
@@ -418,91 +327,33 @@
                       <v:textbox>
                         <w:txbxContent>
                           <w:p>
-                            <w:pPr>
-                              <w:spacing w:after="0" w:line="168" w:lineRule="auto"/>
-                              <w:rPr>
-                                <w:rFonts w:ascii="Candara" w:hAnsi="Candara" w:cs="Arial"/>
-                                <w:b/>
-                                <w:color w:val="2F5496"/>
-                                <w:sz w:val="96"/>
-                                <w:szCs w:val="96"/>
-                              </w:rPr>
-                            </w:pPr>
                             <w:r>
-                              <w:rPr>
-                                <w:rFonts w:ascii="Candara" w:hAnsi="Candara" w:cs="Arial"/>
-                                <w:b/>
-                                <w:color w:val="2F5496"/>
-                                <w:sz w:val="96"/>
-                                <w:szCs w:val="96"/>
-                              </w:rPr>
-                              <w:t>Plan de Empresa</w:t>
+                              <w:t>Trabajo Fin de Grado</w:t>
                             </w:r>
                           </w:p>
                         </w:txbxContent>
                       </v:textbox>
                     </v:shape>
                   </v:group>
-                  <v:shape id="Text Box 19" o:spid="_x0000_s1031" type="#_x0000_t202" style="position:absolute;left:2106;top:2959;width:8114;height:1943;visibility:visible;mso-wrap-style:square;v-text-anchor:top" o:gfxdata="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" filled="f" stroked="f">
+                  <v:shape id="Text Box 19" o:spid="_x0000_s1031" type="#_x0000_t202" style="position:absolute;left:2106;top:2959;width:8114;height:2803;visibility:visible;mso-wrap-style:square;v-text-anchor:top" o:gfxdata="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" filled="f" stroked="f">
                     <v:textbox>
                       <w:txbxContent>
                         <w:p>
-                          <w:pPr>
-                            <w:rPr>
-                              <w:rFonts w:ascii="Candara" w:hAnsi="Candara" w:cs="Arial"/>
-                              <w:color w:val="004065"/>
-                              <w:sz w:val="56"/>
-                              <w:szCs w:val="56"/>
-                            </w:rPr>
-                          </w:pPr>
                           <w:r>
-                            <w:rPr>
-                              <w:rFonts w:ascii="Candara" w:hAnsi="Candara" w:cs="Arial"/>
-                              <w:color w:val="004065"/>
-                              <w:sz w:val="56"/>
-                              <w:szCs w:val="56"/>
-                            </w:rPr>
-                            <w:t>Nombre alumnos/as</w:t>
+                            <w:t>Aarón Pérez Serrano</w:t>
                           </w:r>
                         </w:p>
                         <w:p>
-                          <w:pPr>
-                            <w:rPr>
-                              <w:rFonts w:ascii="Candara" w:hAnsi="Candara" w:cs="Arial"/>
-                              <w:color w:val="004065"/>
-                              <w:sz w:val="32"/>
-                              <w:szCs w:val="32"/>
-                            </w:rPr>
-                          </w:pPr>
                           <w:r>
-                            <w:rPr>
-                              <w:rFonts w:ascii="Candara" w:hAnsi="Candara" w:cs="Arial"/>
-                              <w:color w:val="004065"/>
-                              <w:sz w:val="32"/>
-                              <w:szCs w:val="32"/>
-                            </w:rPr>
-                            <w:t>Nombre tutor</w:t>
-                          </w:r>
-                          <w:r>
-                            <w:rPr>
-                              <w:rFonts w:ascii="Candara" w:hAnsi="Candara" w:cs="Arial"/>
-                              <w:color w:val="004065"/>
-                              <w:sz w:val="32"/>
-                              <w:szCs w:val="32"/>
-                            </w:rPr>
-                            <w:t>/a</w:t>
+                            <w:t>Andrea Lobo Arroyo</w:t>
                           </w:r>
                         </w:p>
                         <w:p>
-                          <w:pPr>
-                            <w:rPr>
-                              <w:rFonts w:ascii="Candara" w:hAnsi="Candara" w:cs="Arial"/>
-                              <w:color w:val="004065"/>
-                              <w:sz w:val="56"/>
-                              <w:szCs w:val="56"/>
-                            </w:rPr>
-                          </w:pPr>
+                          <w:r>
+                            <w:t>Javier Prieto</w:t>
+                          </w:r>
                         </w:p>
+                        <w:p/>
                       </w:txbxContent>
                     </v:textbox>
                   </v:shape>
@@ -513,43 +364,12 @@
                     <w:txbxContent>
                       <w:p>
                         <w:pPr>
-                          <w:jc w:val="center"/>
                           <w:rPr>
-                            <w:rFonts w:ascii="Candara" w:hAnsi="Candara"/>
                             <w:color w:val="C00000"/>
-                            <w:sz w:val="72"/>
-                            <w:szCs w:val="72"/>
                           </w:rPr>
                         </w:pPr>
                         <w:r>
-                          <w:rPr>
-                            <w:rFonts w:ascii="Candara" w:hAnsi="Candara"/>
-                            <w:b/>
-                            <w:color w:val="004065"/>
-                            <w:sz w:val="72"/>
-                            <w:szCs w:val="72"/>
-                          </w:rPr>
-                          <w:t>Curso 2018</w:t>
-                        </w:r>
-                        <w:r>
-                          <w:rPr>
-                            <w:rFonts w:ascii="Candara" w:hAnsi="Candara"/>
-                            <w:b/>
-                            <w:color w:val="004065"/>
-                            <w:sz w:val="72"/>
-                            <w:szCs w:val="72"/>
-                          </w:rPr>
-                          <w:t>/1</w:t>
-                        </w:r>
-                        <w:r>
-                          <w:rPr>
-                            <w:rFonts w:ascii="Candara" w:hAnsi="Candara"/>
-                            <w:b/>
-                            <w:color w:val="004065"/>
-                            <w:sz w:val="72"/>
-                            <w:szCs w:val="72"/>
-                          </w:rPr>
-                          <w:t>9</w:t>
+                          <w:t>Curso 2019/20</w:t>
                         </w:r>
                       </w:p>
                       <w:p/>
@@ -572,7 +392,6 @@
     </w:p>
     <w:p>
       <w:pPr>
-        <w:jc w:val="right"/>
         <w:rPr>
           <w:noProof/>
           <w:lang w:eastAsia="es-ES"/>
@@ -606,9 +425,6 @@
     <w:p>
       <w:pPr>
         <w:rPr>
-          <w:rFonts w:ascii="Times New Roman" w:eastAsia="Times New Roman" w:hAnsi="Times New Roman"/>
-          <w:sz w:val="24"/>
-          <w:szCs w:val="24"/>
           <w:lang w:eastAsia="es-ES"/>
         </w:rPr>
       </w:pPr>
@@ -616,9 +432,6 @@
     <w:p>
       <w:pPr>
         <w:rPr>
-          <w:rFonts w:ascii="Times New Roman" w:eastAsia="Times New Roman" w:hAnsi="Times New Roman"/>
-          <w:sz w:val="24"/>
-          <w:szCs w:val="24"/>
           <w:lang w:eastAsia="es-ES"/>
         </w:rPr>
       </w:pPr>
@@ -640,7 +453,7 @@
         <mc:AlternateContent>
           <mc:Choice Requires="wps">
             <w:drawing>
-              <wp:anchor distT="0" distB="0" distL="114300" distR="114300" simplePos="0" relativeHeight="251663872" behindDoc="0" locked="0" layoutInCell="1" allowOverlap="1" wp14:anchorId="6C36DB05" wp14:editId="0F7D4655">
+              <wp:anchor distT="0" distB="0" distL="114300" distR="114300" simplePos="0" relativeHeight="251663872" behindDoc="0" locked="0" layoutInCell="1" allowOverlap="1" wp14:anchorId="00BAC4AE" wp14:editId="1817E9C1">
                 <wp:simplePos x="0" y="0"/>
                 <wp:positionH relativeFrom="column">
                   <wp:posOffset>-1096010</wp:posOffset>
@@ -696,24 +509,16 @@
                       <wps:txbx>
                         <w:txbxContent>
                           <w:p>
-                            <w:pPr>
-                              <w:ind w:left="-142"/>
-                              <w:jc w:val="center"/>
-                              <w:rPr>
-                                <w:rFonts w:ascii="Trebuchet MS" w:hAnsi="Trebuchet MS"/>
-                                <w:color w:val="2F5496"/>
-                                <w:sz w:val="72"/>
-                                <w:szCs w:val="72"/>
-                              </w:rPr>
-                            </w:pPr>
                             <w:r>
-                              <w:rPr>
-                                <w:rFonts w:ascii="Trebuchet MS" w:hAnsi="Trebuchet MS"/>
-                                <w:color w:val="2F5496"/>
-                                <w:sz w:val="72"/>
-                                <w:szCs w:val="72"/>
-                              </w:rPr>
-                              <w:t>Título del Trabajo</w:t>
+                              <w:t>Tv-</w:t>
+                            </w:r>
+                            <w:proofErr w:type="spellStart"/>
+                            <w:r>
+                              <w:t>Tracker</w:t>
+                            </w:r>
+                            <w:proofErr w:type="spellEnd"/>
+                            <w:r>
+                              <w:t>: Memorias</w:t>
                             </w:r>
                           </w:p>
                         </w:txbxContent>
@@ -735,28 +540,20 @@
           </mc:Choice>
           <mc:Fallback>
             <w:pict>
-              <v:shape id="Text Box 2" o:spid="_x0000_s1033" type="#_x0000_t202" style="position:absolute;margin-left:-86.3pt;margin-top:37.3pt;width:594.65pt;height:109.75pt;z-index:251663872;visibility:visible;mso-wrap-style:square;mso-width-percent:0;mso-height-percent:0;mso-wrap-distance-left:9pt;mso-wrap-distance-top:0;mso-wrap-distance-right:9pt;mso-wrap-distance-bottom:0;mso-position-horizontal:absolute;mso-position-horizontal-relative:text;mso-position-vertical:absolute;mso-position-vertical-relative:text;mso-width-percent:0;mso-height-percent:0;mso-width-relative:page;mso-height-relative:page;v-text-anchor:top" o:gfxdata="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" filled="f" stroked="f">
+              <v:shape id="Text Box 2" o:spid="_x0000_s1033" type="#_x0000_t202" style="position:absolute;left:0;text-align:left;margin-left:-86.3pt;margin-top:37.3pt;width:594.65pt;height:109.75pt;z-index:251663872;visibility:visible;mso-wrap-style:square;mso-width-percent:0;mso-height-percent:0;mso-wrap-distance-left:9pt;mso-wrap-distance-top:0;mso-wrap-distance-right:9pt;mso-wrap-distance-bottom:0;mso-position-horizontal:absolute;mso-position-horizontal-relative:text;mso-position-vertical:absolute;mso-position-vertical-relative:text;mso-width-percent:0;mso-height-percent:0;mso-width-relative:page;mso-height-relative:page;v-text-anchor:top" o:gfxdata="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" filled="f" stroked="f">
                 <v:textbox>
                   <w:txbxContent>
                     <w:p>
-                      <w:pPr>
-                        <w:ind w:left="-142"/>
-                        <w:jc w:val="center"/>
-                        <w:rPr>
-                          <w:rFonts w:ascii="Trebuchet MS" w:hAnsi="Trebuchet MS"/>
-                          <w:color w:val="2F5496"/>
-                          <w:sz w:val="72"/>
-                          <w:szCs w:val="72"/>
-                        </w:rPr>
-                      </w:pPr>
                       <w:r>
-                        <w:rPr>
-                          <w:rFonts w:ascii="Trebuchet MS" w:hAnsi="Trebuchet MS"/>
-                          <w:color w:val="2F5496"/>
-                          <w:sz w:val="72"/>
-                          <w:szCs w:val="72"/>
-                        </w:rPr>
-                        <w:t>Título del Trabajo</w:t>
+                        <w:t>Tv-</w:t>
+                      </w:r>
+                      <w:proofErr w:type="spellStart"/>
+                      <w:r>
+                        <w:t>Tracker</w:t>
+                      </w:r>
+                      <w:proofErr w:type="spellEnd"/>
+                      <w:r>
+                        <w:t>: Memorias</w:t>
                       </w:r>
                     </w:p>
                   </w:txbxContent>
@@ -770,9 +567,6 @@
     <w:p>
       <w:pPr>
         <w:rPr>
-          <w:rFonts w:ascii="Times New Roman" w:eastAsia="Times New Roman" w:hAnsi="Times New Roman"/>
-          <w:sz w:val="24"/>
-          <w:szCs w:val="24"/>
           <w:lang w:eastAsia="es-ES"/>
         </w:rPr>
       </w:pPr>
@@ -780,9 +574,6 @@
     <w:p>
       <w:pPr>
         <w:rPr>
-          <w:rFonts w:ascii="Times New Roman" w:eastAsia="Times New Roman" w:hAnsi="Times New Roman"/>
-          <w:sz w:val="24"/>
-          <w:szCs w:val="24"/>
           <w:lang w:eastAsia="es-ES"/>
         </w:rPr>
       </w:pPr>
@@ -790,9 +581,6 @@
     <w:p>
       <w:pPr>
         <w:rPr>
-          <w:rFonts w:ascii="Times New Roman" w:eastAsia="Times New Roman" w:hAnsi="Times New Roman"/>
-          <w:sz w:val="24"/>
-          <w:szCs w:val="24"/>
           <w:lang w:eastAsia="es-ES"/>
         </w:rPr>
       </w:pPr>
@@ -800,9 +588,6 @@
     <w:p>
       <w:pPr>
         <w:rPr>
-          <w:rFonts w:ascii="Times New Roman" w:eastAsia="Times New Roman" w:hAnsi="Times New Roman"/>
-          <w:sz w:val="24"/>
-          <w:szCs w:val="24"/>
           <w:lang w:eastAsia="es-ES"/>
         </w:rPr>
       </w:pPr>
@@ -810,9 +595,6 @@
     <w:p>
       <w:pPr>
         <w:rPr>
-          <w:rFonts w:ascii="Times New Roman" w:eastAsia="Times New Roman" w:hAnsi="Times New Roman"/>
-          <w:sz w:val="24"/>
-          <w:szCs w:val="24"/>
           <w:lang w:eastAsia="es-ES"/>
         </w:rPr>
       </w:pPr>
@@ -826,6 +608,7 @@
         <w:sectPr>
           <w:headerReference w:type="even" r:id="rId11"/>
           <w:headerReference w:type="default" r:id="rId12"/>
+          <w:footerReference w:type="even" r:id="rId13"/>
           <w:pgSz w:w="11906" w:h="16838"/>
           <w:pgMar w:top="1418" w:right="851" w:bottom="1418" w:left="1701" w:header="709" w:footer="709" w:gutter="0"/>
           <w:cols w:space="708"/>
@@ -839,7 +622,7 @@
           <w:lang w:eastAsia="es-ES"/>
         </w:rPr>
         <w:drawing>
-          <wp:anchor distT="0" distB="0" distL="114300" distR="114300" simplePos="0" relativeHeight="251651584" behindDoc="0" locked="0" layoutInCell="1" allowOverlap="1" wp14:anchorId="75FABE33" wp14:editId="2F5F9407">
+          <wp:anchor distT="0" distB="0" distL="114300" distR="114300" simplePos="0" relativeHeight="251651584" behindDoc="0" locked="0" layoutInCell="1" allowOverlap="1" wp14:anchorId="686F60D6" wp14:editId="13E2E147">
             <wp:simplePos x="0" y="0"/>
             <wp:positionH relativeFrom="column">
               <wp:posOffset>2434590</wp:posOffset>
@@ -864,7 +647,7 @@
                     </pic:cNvPicPr>
                   </pic:nvPicPr>
                   <pic:blipFill>
-                    <a:blip r:embed="rId13">
+                    <a:blip r:embed="rId14">
                       <a:extLst>
                         <a:ext uri="{28A0092B-C50C-407E-A947-70E740481C1C}">
                           <a14:useLocalDpi xmlns:a14="http://schemas.microsoft.com/office/drawing/2010/main" val="0"/>
@@ -907,7 +690,7 @@
           <w:lang w:eastAsia="es-ES"/>
         </w:rPr>
         <w:drawing>
-          <wp:anchor distT="0" distB="0" distL="114300" distR="114300" simplePos="0" relativeHeight="251665920" behindDoc="0" locked="0" layoutInCell="1" allowOverlap="1" wp14:anchorId="5C7C4418" wp14:editId="264D2A28">
+          <wp:anchor distT="0" distB="0" distL="114300" distR="114300" simplePos="0" relativeHeight="251665920" behindDoc="0" locked="0" layoutInCell="1" allowOverlap="1" wp14:anchorId="01E90F67" wp14:editId="65009524">
             <wp:simplePos x="0" y="0"/>
             <wp:positionH relativeFrom="column">
               <wp:posOffset>3745772</wp:posOffset>
@@ -932,7 +715,7 @@
                     </pic:cNvPicPr>
                   </pic:nvPicPr>
                   <pic:blipFill>
-                    <a:blip r:embed="rId14">
+                    <a:blip r:embed="rId15">
                       <a:extLst>
                         <a:ext uri="{28A0092B-C50C-407E-A947-70E740481C1C}">
                           <a14:useLocalDpi xmlns:a14="http://schemas.microsoft.com/office/drawing/2010/main" val="0"/>
@@ -975,7 +758,7 @@
           <w:lang w:eastAsia="es-ES"/>
         </w:rPr>
         <w:drawing>
-          <wp:anchor distT="0" distB="0" distL="114300" distR="114300" simplePos="0" relativeHeight="251664896" behindDoc="0" locked="0" layoutInCell="1" allowOverlap="1" wp14:anchorId="79570769" wp14:editId="1AC440E8">
+          <wp:anchor distT="0" distB="0" distL="114300" distR="114300" simplePos="0" relativeHeight="251664896" behindDoc="0" locked="0" layoutInCell="1" allowOverlap="1" wp14:anchorId="62668528" wp14:editId="120F42C6">
             <wp:simplePos x="0" y="0"/>
             <wp:positionH relativeFrom="column">
               <wp:posOffset>4997789</wp:posOffset>
@@ -998,7 +781,7 @@
                     <pic:cNvPicPr/>
                   </pic:nvPicPr>
                   <pic:blipFill>
-                    <a:blip r:embed="rId15">
+                    <a:blip r:embed="rId16">
                       <a:extLst>
                         <a:ext uri="{28A0092B-C50C-407E-A947-70E740481C1C}">
                           <a14:useLocalDpi xmlns:a14="http://schemas.microsoft.com/office/drawing/2010/main" val="0"/>
@@ -1038,7 +821,7 @@
         <mc:AlternateContent>
           <mc:Choice Requires="wps">
             <w:drawing>
-              <wp:anchor distT="0" distB="0" distL="114300" distR="114300" simplePos="0" relativeHeight="251662848" behindDoc="0" locked="0" layoutInCell="1" allowOverlap="1" wp14:anchorId="7BE40906" wp14:editId="763B180C">
+              <wp:anchor distT="0" distB="0" distL="114300" distR="114300" simplePos="0" relativeHeight="251662848" behindDoc="0" locked="0" layoutInCell="1" allowOverlap="1" wp14:anchorId="6E816757" wp14:editId="75666465">
                 <wp:simplePos x="0" y="0"/>
                 <wp:positionH relativeFrom="column">
                   <wp:posOffset>494665</wp:posOffset>
@@ -1094,48 +877,13 @@
                       <wps:txbx>
                         <w:txbxContent>
                           <w:p>
-                            <w:pPr>
-                              <w:spacing w:after="0" w:line="192" w:lineRule="auto"/>
-                              <w:jc w:val="right"/>
-                              <w:rPr>
-                                <w:rFonts w:ascii="Candara" w:hAnsi="Candara"/>
-                                <w:b/>
-                                <w:color w:val="2F5496"/>
-                                <w:sz w:val="56"/>
-                                <w:szCs w:val="56"/>
-                              </w:rPr>
-                            </w:pPr>
                             <w:r>
-                              <w:rPr>
-                                <w:rFonts w:ascii="Candara" w:hAnsi="Candara"/>
-                                <w:b/>
-                                <w:color w:val="2F5496"/>
-                                <w:sz w:val="56"/>
-                                <w:szCs w:val="56"/>
-                              </w:rPr>
                               <w:t>Grado Superior</w:t>
                             </w:r>
                           </w:p>
                           <w:p>
-                            <w:pPr>
-                              <w:spacing w:after="0" w:line="192" w:lineRule="auto"/>
-                              <w:jc w:val="right"/>
-                              <w:rPr>
-                                <w:rFonts w:ascii="Candara" w:hAnsi="Candara"/>
-                                <w:b/>
-                                <w:sz w:val="56"/>
-                                <w:szCs w:val="56"/>
-                              </w:rPr>
-                            </w:pPr>
                             <w:r>
-                              <w:rPr>
-                                <w:rFonts w:ascii="Candara" w:hAnsi="Candara"/>
-                                <w:b/>
-                                <w:color w:val="004065"/>
-                                <w:sz w:val="56"/>
-                                <w:szCs w:val="56"/>
-                              </w:rPr>
-                              <w:t>xxxxx</w:t>
+                              <w:t>DESARROLLO DE APLICACIONES MULTIPLATAFORMA</w:t>
                             </w:r>
                           </w:p>
                         </w:txbxContent>
@@ -1157,52 +905,17 @@
           </mc:Choice>
           <mc:Fallback>
             <w:pict>
-              <v:shape id="Text Box 15" o:spid="_x0000_s1034" type="#_x0000_t202" style="position:absolute;margin-left:38.95pt;margin-top:145.75pt;width:444.55pt;height:129pt;z-index:251662848;visibility:visible;mso-wrap-style:square;mso-width-percent:0;mso-height-percent:0;mso-wrap-distance-left:9pt;mso-wrap-distance-top:0;mso-wrap-distance-right:9pt;mso-wrap-distance-bottom:0;mso-position-horizontal:absolute;mso-position-horizontal-relative:text;mso-position-vertical:absolute;mso-position-vertical-relative:text;mso-width-percent:0;mso-height-percent:0;mso-width-relative:page;mso-height-relative:page;v-text-anchor:top" o:gfxdata="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" filled="f" stroked="f">
+              <v:shape id="Text Box 15" o:spid="_x0000_s1034" type="#_x0000_t202" style="position:absolute;left:0;text-align:left;margin-left:38.95pt;margin-top:145.75pt;width:444.55pt;height:129pt;z-index:251662848;visibility:visible;mso-wrap-style:square;mso-width-percent:0;mso-height-percent:0;mso-wrap-distance-left:9pt;mso-wrap-distance-top:0;mso-wrap-distance-right:9pt;mso-wrap-distance-bottom:0;mso-position-horizontal:absolute;mso-position-horizontal-relative:text;mso-position-vertical:absolute;mso-position-vertical-relative:text;mso-width-percent:0;mso-height-percent:0;mso-width-relative:page;mso-height-relative:page;v-text-anchor:top" o:gfxdata="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" filled="f" stroked="f">
                 <v:textbox>
                   <w:txbxContent>
                     <w:p>
-                      <w:pPr>
-                        <w:spacing w:after="0" w:line="192" w:lineRule="auto"/>
-                        <w:jc w:val="right"/>
-                        <w:rPr>
-                          <w:rFonts w:ascii="Candara" w:hAnsi="Candara"/>
-                          <w:b/>
-                          <w:color w:val="2F5496"/>
-                          <w:sz w:val="56"/>
-                          <w:szCs w:val="56"/>
-                        </w:rPr>
-                      </w:pPr>
                       <w:r>
-                        <w:rPr>
-                          <w:rFonts w:ascii="Candara" w:hAnsi="Candara"/>
-                          <w:b/>
-                          <w:color w:val="2F5496"/>
-                          <w:sz w:val="56"/>
-                          <w:szCs w:val="56"/>
-                        </w:rPr>
                         <w:t>Grado Superior</w:t>
                       </w:r>
                     </w:p>
                     <w:p>
-                      <w:pPr>
-                        <w:spacing w:after="0" w:line="192" w:lineRule="auto"/>
-                        <w:jc w:val="right"/>
-                        <w:rPr>
-                          <w:rFonts w:ascii="Candara" w:hAnsi="Candara"/>
-                          <w:b/>
-                          <w:sz w:val="56"/>
-                          <w:szCs w:val="56"/>
-                        </w:rPr>
-                      </w:pPr>
                       <w:r>
-                        <w:rPr>
-                          <w:rFonts w:ascii="Candara" w:hAnsi="Candara"/>
-                          <w:b/>
-                          <w:color w:val="004065"/>
-                          <w:sz w:val="56"/>
-                          <w:szCs w:val="56"/>
-                        </w:rPr>
-                        <w:t>xxxxx</w:t>
+                        <w:t>DESARROLLO DE APLICACIONES MULTIPLATAFORMA</w:t>
                       </w:r>
                     </w:p>
                   </w:txbxContent>
@@ -1217,8 +930,7 @@
       <w:sdtPr>
         <w:rPr>
           <w:rFonts w:ascii="Calibri" w:eastAsia="Calibri" w:hAnsi="Calibri" w:cs="Times New Roman"/>
-          <w:b w:val="0"/>
-          <w:bCs w:val="0"/>
+          <w:b/>
           <w:color w:val="auto"/>
           <w:sz w:val="22"/>
           <w:szCs w:val="22"/>
@@ -1230,7 +942,14 @@
           <w:docPartUnique/>
         </w:docPartObj>
       </w:sdtPr>
-      <w:sdtEndPr/>
+      <w:sdtEndPr>
+        <w:rPr>
+          <w:b w:val="0"/>
+          <w:bCs w:val="0"/>
+          <w:i w:val="0"/>
+          <w:lang w:eastAsia="x-none"/>
+        </w:rPr>
+      </w:sdtEndPr>
       <w:sdtContent>
         <w:p>
           <w:pPr>
@@ -1243,12 +962,10 @@
         <w:p>
           <w:pPr>
             <w:pStyle w:val="TDC1"/>
-            <w:tabs>
-              <w:tab w:val="left" w:pos="440"/>
-              <w:tab w:val="right" w:leader="dot" w:pos="8918"/>
-            </w:tabs>
             <w:rPr>
+              <w:rFonts w:asciiTheme="minorHAnsi" w:eastAsiaTheme="minorEastAsia" w:hAnsiTheme="minorHAnsi" w:cstheme="minorBidi"/>
               <w:noProof/>
+              <w:lang w:eastAsia="es-ES"/>
             </w:rPr>
           </w:pPr>
           <w:r>
@@ -1260,30 +977,28 @@
           <w:r>
             <w:fldChar w:fldCharType="separate"/>
           </w:r>
-          <w:hyperlink w:anchor="_Toc527115371" w:history="1">
+          <w:hyperlink w:anchor="_Toc39255493" w:history="1">
             <w:r>
               <w:rPr>
                 <w:rStyle w:val="Hipervnculo"/>
-                <w:rFonts w:ascii="Arial" w:hAnsi="Arial" w:cs="Arial"/>
-                <w:b/>
                 <w:noProof/>
               </w:rPr>
               <w:t>1</w:t>
             </w:r>
             <w:r>
               <w:rPr>
-                <w:noProof/>
+                <w:rFonts w:asciiTheme="minorHAnsi" w:eastAsiaTheme="minorEastAsia" w:hAnsiTheme="minorHAnsi" w:cstheme="minorBidi"/>
+                <w:noProof/>
+                <w:lang w:eastAsia="es-ES"/>
               </w:rPr>
               <w:tab/>
             </w:r>
             <w:r>
               <w:rPr>
                 <w:rStyle w:val="Hipervnculo"/>
-                <w:rFonts w:ascii="Arial" w:hAnsi="Arial" w:cs="Arial"/>
-                <w:b/>
-                <w:noProof/>
-              </w:rPr>
-              <w:t>TÍTULO PRIMER NIVEL</w:t>
+                <w:noProof/>
+              </w:rPr>
+              <w:t>Resumen</w:t>
             </w:r>
             <w:r>
               <w:rPr>
@@ -1304,7 +1019,7 @@
                 <w:noProof/>
                 <w:webHidden/>
               </w:rPr>
-              <w:instrText xml:space="preserve"> PAGEREF _Toc527115371 \h </w:instrText>
+              <w:instrText xml:space="preserve"> PAGEREF _Toc39255493 \h </w:instrText>
             </w:r>
             <w:r>
               <w:rPr>
@@ -1324,7 +1039,335 @@
                 <w:noProof/>
                 <w:webHidden/>
               </w:rPr>
+              <w:t>2</w:t>
+            </w:r>
+            <w:r>
+              <w:rPr>
+                <w:noProof/>
+                <w:webHidden/>
+              </w:rPr>
+              <w:fldChar w:fldCharType="end"/>
+            </w:r>
+          </w:hyperlink>
+        </w:p>
+        <w:p>
+          <w:pPr>
+            <w:pStyle w:val="TDC1"/>
+            <w:rPr>
+              <w:rFonts w:asciiTheme="minorHAnsi" w:eastAsiaTheme="minorEastAsia" w:hAnsiTheme="minorHAnsi" w:cstheme="minorBidi"/>
+              <w:noProof/>
+              <w:lang w:eastAsia="es-ES"/>
+            </w:rPr>
+          </w:pPr>
+          <w:hyperlink w:anchor="_Toc39255494" w:history="1">
+            <w:r>
+              <w:rPr>
+                <w:rStyle w:val="Hipervnculo"/>
+                <w:noProof/>
+              </w:rPr>
+              <w:t>2</w:t>
+            </w:r>
+            <w:r>
+              <w:rPr>
+                <w:rFonts w:asciiTheme="minorHAnsi" w:eastAsiaTheme="minorEastAsia" w:hAnsiTheme="minorHAnsi" w:cstheme="minorBidi"/>
+                <w:noProof/>
+                <w:lang w:eastAsia="es-ES"/>
+              </w:rPr>
+              <w:tab/>
+            </w:r>
+            <w:r>
+              <w:rPr>
+                <w:rStyle w:val="Hipervnculo"/>
+                <w:noProof/>
+              </w:rPr>
+              <w:t>Abstract</w:t>
+            </w:r>
+            <w:r>
+              <w:rPr>
+                <w:noProof/>
+                <w:webHidden/>
+              </w:rPr>
+              <w:tab/>
+            </w:r>
+            <w:r>
+              <w:rPr>
+                <w:noProof/>
+                <w:webHidden/>
+              </w:rPr>
+              <w:fldChar w:fldCharType="begin"/>
+            </w:r>
+            <w:r>
+              <w:rPr>
+                <w:noProof/>
+                <w:webHidden/>
+              </w:rPr>
+              <w:instrText xml:space="preserve"> PAGEREF _Toc39255494 \h </w:instrText>
+            </w:r>
+            <w:r>
+              <w:rPr>
+                <w:noProof/>
+                <w:webHidden/>
+              </w:rPr>
+            </w:r>
+            <w:r>
+              <w:rPr>
+                <w:noProof/>
+                <w:webHidden/>
+              </w:rPr>
+              <w:fldChar w:fldCharType="separate"/>
+            </w:r>
+            <w:r>
+              <w:rPr>
+                <w:noProof/>
+                <w:webHidden/>
+              </w:rPr>
+              <w:t>2</w:t>
+            </w:r>
+            <w:r>
+              <w:rPr>
+                <w:noProof/>
+                <w:webHidden/>
+              </w:rPr>
+              <w:fldChar w:fldCharType="end"/>
+            </w:r>
+          </w:hyperlink>
+        </w:p>
+        <w:p>
+          <w:pPr>
+            <w:pStyle w:val="TDC1"/>
+            <w:rPr>
+              <w:rFonts w:asciiTheme="minorHAnsi" w:eastAsiaTheme="minorEastAsia" w:hAnsiTheme="minorHAnsi" w:cstheme="minorBidi"/>
+              <w:noProof/>
+              <w:lang w:eastAsia="es-ES"/>
+            </w:rPr>
+          </w:pPr>
+          <w:hyperlink w:anchor="_Toc39255495" w:history="1">
+            <w:r>
+              <w:rPr>
+                <w:rStyle w:val="Hipervnculo"/>
+                <w:noProof/>
+              </w:rPr>
+              <w:t>3</w:t>
+            </w:r>
+            <w:r>
+              <w:rPr>
+                <w:rFonts w:asciiTheme="minorHAnsi" w:eastAsiaTheme="minorEastAsia" w:hAnsiTheme="minorHAnsi" w:cstheme="minorBidi"/>
+                <w:noProof/>
+                <w:lang w:eastAsia="es-ES"/>
+              </w:rPr>
+              <w:tab/>
+            </w:r>
+            <w:r>
+              <w:rPr>
+                <w:rStyle w:val="Hipervnculo"/>
+                <w:noProof/>
+              </w:rPr>
+              <w:t>Introducción</w:t>
+            </w:r>
+            <w:r>
+              <w:rPr>
+                <w:noProof/>
+                <w:webHidden/>
+              </w:rPr>
+              <w:tab/>
+            </w:r>
+            <w:r>
+              <w:rPr>
+                <w:noProof/>
+                <w:webHidden/>
+              </w:rPr>
+              <w:fldChar w:fldCharType="begin"/>
+            </w:r>
+            <w:r>
+              <w:rPr>
+                <w:noProof/>
+                <w:webHidden/>
+              </w:rPr>
+              <w:instrText xml:space="preserve"> PAGEREF _Toc39255495 \h </w:instrText>
+            </w:r>
+            <w:r>
+              <w:rPr>
+                <w:noProof/>
+                <w:webHidden/>
+              </w:rPr>
+            </w:r>
+            <w:r>
+              <w:rPr>
+                <w:noProof/>
+                <w:webHidden/>
+              </w:rPr>
+              <w:fldChar w:fldCharType="separate"/>
+            </w:r>
+            <w:r>
+              <w:rPr>
+                <w:noProof/>
+                <w:webHidden/>
+              </w:rPr>
+              <w:t>2</w:t>
+            </w:r>
+            <w:r>
+              <w:rPr>
+                <w:noProof/>
+                <w:webHidden/>
+              </w:rPr>
+              <w:fldChar w:fldCharType="end"/>
+            </w:r>
+          </w:hyperlink>
+        </w:p>
+        <w:p>
+          <w:pPr>
+            <w:pStyle w:val="TDC1"/>
+            <w:rPr>
+              <w:rFonts w:asciiTheme="minorHAnsi" w:eastAsiaTheme="minorEastAsia" w:hAnsiTheme="minorHAnsi" w:cstheme="minorBidi"/>
+              <w:noProof/>
+              <w:lang w:eastAsia="es-ES"/>
+            </w:rPr>
+          </w:pPr>
+          <w:hyperlink w:anchor="_Toc39255496" w:history="1">
+            <w:r>
+              <w:rPr>
+                <w:rStyle w:val="Hipervnculo"/>
+                <w:noProof/>
+              </w:rPr>
               <w:t>4</w:t>
+            </w:r>
+            <w:r>
+              <w:rPr>
+                <w:rFonts w:asciiTheme="minorHAnsi" w:eastAsiaTheme="minorEastAsia" w:hAnsiTheme="minorHAnsi" w:cstheme="minorBidi"/>
+                <w:noProof/>
+                <w:lang w:eastAsia="es-ES"/>
+              </w:rPr>
+              <w:tab/>
+            </w:r>
+            <w:r>
+              <w:rPr>
+                <w:rStyle w:val="Hipervnculo"/>
+                <w:noProof/>
+              </w:rPr>
+              <w:t>Alcance funcional del sistema</w:t>
+            </w:r>
+            <w:r>
+              <w:rPr>
+                <w:noProof/>
+                <w:webHidden/>
+              </w:rPr>
+              <w:tab/>
+            </w:r>
+            <w:r>
+              <w:rPr>
+                <w:noProof/>
+                <w:webHidden/>
+              </w:rPr>
+              <w:fldChar w:fldCharType="begin"/>
+            </w:r>
+            <w:r>
+              <w:rPr>
+                <w:noProof/>
+                <w:webHidden/>
+              </w:rPr>
+              <w:instrText xml:space="preserve"> PAGEREF _Toc39255496 \h </w:instrText>
+            </w:r>
+            <w:r>
+              <w:rPr>
+                <w:noProof/>
+                <w:webHidden/>
+              </w:rPr>
+            </w:r>
+            <w:r>
+              <w:rPr>
+                <w:noProof/>
+                <w:webHidden/>
+              </w:rPr>
+              <w:fldChar w:fldCharType="separate"/>
+            </w:r>
+            <w:r>
+              <w:rPr>
+                <w:noProof/>
+                <w:webHidden/>
+              </w:rPr>
+              <w:t>2</w:t>
+            </w:r>
+            <w:r>
+              <w:rPr>
+                <w:noProof/>
+                <w:webHidden/>
+              </w:rPr>
+              <w:fldChar w:fldCharType="end"/>
+            </w:r>
+          </w:hyperlink>
+        </w:p>
+        <w:p>
+          <w:pPr>
+            <w:pStyle w:val="TDC1"/>
+            <w:rPr>
+              <w:rFonts w:asciiTheme="minorHAnsi" w:eastAsiaTheme="minorEastAsia" w:hAnsiTheme="minorHAnsi" w:cstheme="minorBidi"/>
+              <w:noProof/>
+              <w:lang w:eastAsia="es-ES"/>
+            </w:rPr>
+          </w:pPr>
+          <w:hyperlink w:anchor="_Toc39255497" w:history="1">
+            <w:r>
+              <w:rPr>
+                <w:rStyle w:val="Hipervnculo"/>
+                <w:noProof/>
+              </w:rPr>
+              <w:t>5</w:t>
+            </w:r>
+            <w:r>
+              <w:rPr>
+                <w:rFonts w:asciiTheme="minorHAnsi" w:eastAsiaTheme="minorEastAsia" w:hAnsiTheme="minorHAnsi" w:cstheme="minorBidi"/>
+                <w:noProof/>
+                <w:lang w:eastAsia="es-ES"/>
+              </w:rPr>
+              <w:tab/>
+            </w:r>
+            <w:r>
+              <w:rPr>
+                <w:rStyle w:val="Hipervnculo"/>
+                <w:noProof/>
+              </w:rPr>
+              <w:t>Diseño técnico</w:t>
+            </w:r>
+            <w:r>
+              <w:rPr>
+                <w:noProof/>
+                <w:webHidden/>
+              </w:rPr>
+              <w:tab/>
+            </w:r>
+            <w:r>
+              <w:rPr>
+                <w:noProof/>
+                <w:webHidden/>
+              </w:rPr>
+              <w:fldChar w:fldCharType="begin"/>
+            </w:r>
+            <w:r>
+              <w:rPr>
+                <w:noProof/>
+                <w:webHidden/>
+              </w:rPr>
+              <w:instrText xml:space="preserve"> PAGEREF _Toc39255497 \h </w:instrText>
+            </w:r>
+            <w:r>
+              <w:rPr>
+                <w:noProof/>
+                <w:webHidden/>
+              </w:rPr>
+            </w:r>
+            <w:r>
+              <w:rPr>
+                <w:noProof/>
+                <w:webHidden/>
+              </w:rPr>
+              <w:fldChar w:fldCharType="separate"/>
+            </w:r>
+            <w:r>
+              <w:rPr>
+                <w:noProof/>
+                <w:webHidden/>
+              </w:rPr>
+              <w:t>2</w:t>
             </w:r>
             <w:r>
               <w:rPr>
@@ -1338,36 +1381,34 @@
         <w:p>
           <w:pPr>
             <w:pStyle w:val="TDC2"/>
-            <w:tabs>
-              <w:tab w:val="left" w:pos="880"/>
-              <w:tab w:val="right" w:leader="dot" w:pos="8918"/>
-            </w:tabs>
             <w:rPr>
+              <w:rFonts w:asciiTheme="minorHAnsi" w:eastAsiaTheme="minorEastAsia" w:hAnsiTheme="minorHAnsi" w:cstheme="minorBidi"/>
               <w:noProof/>
+              <w:lang w:eastAsia="es-ES"/>
             </w:rPr>
           </w:pPr>
-          <w:hyperlink w:anchor="_Toc527115372" w:history="1">
+          <w:hyperlink w:anchor="_Toc39255498" w:history="1">
             <w:r>
               <w:rPr>
                 <w:rStyle w:val="Hipervnculo"/>
-                <w:rFonts w:ascii="Arial" w:hAnsi="Arial" w:cs="Arial"/>
-                <w:noProof/>
-              </w:rPr>
-              <w:t>1.1</w:t>
-            </w:r>
-            <w:r>
-              <w:rPr>
-                <w:noProof/>
+                <w:noProof/>
+              </w:rPr>
+              <w:t>5.1</w:t>
+            </w:r>
+            <w:r>
+              <w:rPr>
+                <w:rFonts w:asciiTheme="minorHAnsi" w:eastAsiaTheme="minorEastAsia" w:hAnsiTheme="minorHAnsi" w:cstheme="minorBidi"/>
+                <w:noProof/>
+                <w:lang w:eastAsia="es-ES"/>
               </w:rPr>
               <w:tab/>
             </w:r>
             <w:r>
               <w:rPr>
                 <w:rStyle w:val="Hipervnculo"/>
-                <w:rFonts w:ascii="Arial" w:hAnsi="Arial" w:cs="Arial"/>
-                <w:noProof/>
-              </w:rPr>
-              <w:t>Título segundo nivel</w:t>
+                <w:noProof/>
+              </w:rPr>
+              <w:t>Diagrama de clases</w:t>
             </w:r>
             <w:r>
               <w:rPr>
@@ -1388,7 +1429,7 @@
                 <w:noProof/>
                 <w:webHidden/>
               </w:rPr>
-              <w:instrText xml:space="preserve"> PAGEREF _Toc527115372 \h </w:instrText>
+              <w:instrText xml:space="preserve"> PAGEREF _Toc39255498 \h </w:instrText>
             </w:r>
             <w:r>
               <w:rPr>
@@ -1408,7 +1449,909 @@
                 <w:noProof/>
                 <w:webHidden/>
               </w:rPr>
-              <w:t>4</w:t>
+              <w:t>2</w:t>
+            </w:r>
+            <w:r>
+              <w:rPr>
+                <w:noProof/>
+                <w:webHidden/>
+              </w:rPr>
+              <w:fldChar w:fldCharType="end"/>
+            </w:r>
+          </w:hyperlink>
+        </w:p>
+        <w:p>
+          <w:pPr>
+            <w:pStyle w:val="TDC2"/>
+            <w:rPr>
+              <w:rFonts w:asciiTheme="minorHAnsi" w:eastAsiaTheme="minorEastAsia" w:hAnsiTheme="minorHAnsi" w:cstheme="minorBidi"/>
+              <w:noProof/>
+              <w:lang w:eastAsia="es-ES"/>
+            </w:rPr>
+          </w:pPr>
+          <w:hyperlink w:anchor="_Toc39255499" w:history="1">
+            <w:r>
+              <w:rPr>
+                <w:rStyle w:val="Hipervnculo"/>
+                <w:noProof/>
+              </w:rPr>
+              <w:t>5.2</w:t>
+            </w:r>
+            <w:r>
+              <w:rPr>
+                <w:rFonts w:asciiTheme="minorHAnsi" w:eastAsiaTheme="minorEastAsia" w:hAnsiTheme="minorHAnsi" w:cstheme="minorBidi"/>
+                <w:noProof/>
+                <w:lang w:eastAsia="es-ES"/>
+              </w:rPr>
+              <w:tab/>
+            </w:r>
+            <w:r>
+              <w:rPr>
+                <w:rStyle w:val="Hipervnculo"/>
+                <w:noProof/>
+              </w:rPr>
+              <w:t>Esquema de bases de datos</w:t>
+            </w:r>
+            <w:r>
+              <w:rPr>
+                <w:noProof/>
+                <w:webHidden/>
+              </w:rPr>
+              <w:tab/>
+            </w:r>
+            <w:r>
+              <w:rPr>
+                <w:noProof/>
+                <w:webHidden/>
+              </w:rPr>
+              <w:fldChar w:fldCharType="begin"/>
+            </w:r>
+            <w:r>
+              <w:rPr>
+                <w:noProof/>
+                <w:webHidden/>
+              </w:rPr>
+              <w:instrText xml:space="preserve"> PAGEREF _Toc39255499 \h </w:instrText>
+            </w:r>
+            <w:r>
+              <w:rPr>
+                <w:noProof/>
+                <w:webHidden/>
+              </w:rPr>
+            </w:r>
+            <w:r>
+              <w:rPr>
+                <w:noProof/>
+                <w:webHidden/>
+              </w:rPr>
+              <w:fldChar w:fldCharType="separate"/>
+            </w:r>
+            <w:r>
+              <w:rPr>
+                <w:noProof/>
+                <w:webHidden/>
+              </w:rPr>
+              <w:t>2</w:t>
+            </w:r>
+            <w:r>
+              <w:rPr>
+                <w:noProof/>
+                <w:webHidden/>
+              </w:rPr>
+              <w:fldChar w:fldCharType="end"/>
+            </w:r>
+          </w:hyperlink>
+        </w:p>
+        <w:p>
+          <w:pPr>
+            <w:pStyle w:val="TDC2"/>
+            <w:rPr>
+              <w:rFonts w:asciiTheme="minorHAnsi" w:eastAsiaTheme="minorEastAsia" w:hAnsiTheme="minorHAnsi" w:cstheme="minorBidi"/>
+              <w:noProof/>
+              <w:lang w:eastAsia="es-ES"/>
+            </w:rPr>
+          </w:pPr>
+          <w:hyperlink w:anchor="_Toc39255500" w:history="1">
+            <w:r>
+              <w:rPr>
+                <w:rStyle w:val="Hipervnculo"/>
+                <w:noProof/>
+              </w:rPr>
+              <w:t>5.3</w:t>
+            </w:r>
+            <w:r>
+              <w:rPr>
+                <w:rFonts w:asciiTheme="minorHAnsi" w:eastAsiaTheme="minorEastAsia" w:hAnsiTheme="minorHAnsi" w:cstheme="minorBidi"/>
+                <w:noProof/>
+                <w:lang w:eastAsia="es-ES"/>
+              </w:rPr>
+              <w:tab/>
+            </w:r>
+            <w:r>
+              <w:rPr>
+                <w:rStyle w:val="Hipervnculo"/>
+                <w:noProof/>
+              </w:rPr>
+              <w:t>Diseño de la interfaz de usuario</w:t>
+            </w:r>
+            <w:r>
+              <w:rPr>
+                <w:noProof/>
+                <w:webHidden/>
+              </w:rPr>
+              <w:tab/>
+            </w:r>
+            <w:r>
+              <w:rPr>
+                <w:noProof/>
+                <w:webHidden/>
+              </w:rPr>
+              <w:fldChar w:fldCharType="begin"/>
+            </w:r>
+            <w:r>
+              <w:rPr>
+                <w:noProof/>
+                <w:webHidden/>
+              </w:rPr>
+              <w:instrText xml:space="preserve"> PAGEREF _Toc39255500 \h </w:instrText>
+            </w:r>
+            <w:r>
+              <w:rPr>
+                <w:noProof/>
+                <w:webHidden/>
+              </w:rPr>
+            </w:r>
+            <w:r>
+              <w:rPr>
+                <w:noProof/>
+                <w:webHidden/>
+              </w:rPr>
+              <w:fldChar w:fldCharType="separate"/>
+            </w:r>
+            <w:r>
+              <w:rPr>
+                <w:noProof/>
+                <w:webHidden/>
+              </w:rPr>
+              <w:t>2</w:t>
+            </w:r>
+            <w:r>
+              <w:rPr>
+                <w:noProof/>
+                <w:webHidden/>
+              </w:rPr>
+              <w:fldChar w:fldCharType="end"/>
+            </w:r>
+          </w:hyperlink>
+        </w:p>
+        <w:p>
+          <w:pPr>
+            <w:pStyle w:val="TDC1"/>
+            <w:rPr>
+              <w:rFonts w:asciiTheme="minorHAnsi" w:eastAsiaTheme="minorEastAsia" w:hAnsiTheme="minorHAnsi" w:cstheme="minorBidi"/>
+              <w:noProof/>
+              <w:lang w:eastAsia="es-ES"/>
+            </w:rPr>
+          </w:pPr>
+          <w:hyperlink w:anchor="_Toc39255501" w:history="1">
+            <w:r>
+              <w:rPr>
+                <w:rStyle w:val="Hipervnculo"/>
+                <w:noProof/>
+              </w:rPr>
+              <w:t>6</w:t>
+            </w:r>
+            <w:r>
+              <w:rPr>
+                <w:rFonts w:asciiTheme="minorHAnsi" w:eastAsiaTheme="minorEastAsia" w:hAnsiTheme="minorHAnsi" w:cstheme="minorBidi"/>
+                <w:noProof/>
+                <w:lang w:eastAsia="es-ES"/>
+              </w:rPr>
+              <w:tab/>
+            </w:r>
+            <w:r>
+              <w:rPr>
+                <w:rStyle w:val="Hipervnculo"/>
+                <w:noProof/>
+              </w:rPr>
+              <w:t>Tecnología utilizada</w:t>
+            </w:r>
+            <w:r>
+              <w:rPr>
+                <w:noProof/>
+                <w:webHidden/>
+              </w:rPr>
+              <w:tab/>
+            </w:r>
+            <w:r>
+              <w:rPr>
+                <w:noProof/>
+                <w:webHidden/>
+              </w:rPr>
+              <w:fldChar w:fldCharType="begin"/>
+            </w:r>
+            <w:r>
+              <w:rPr>
+                <w:noProof/>
+                <w:webHidden/>
+              </w:rPr>
+              <w:instrText xml:space="preserve"> PAGEREF _Toc39255501 \h </w:instrText>
+            </w:r>
+            <w:r>
+              <w:rPr>
+                <w:noProof/>
+                <w:webHidden/>
+              </w:rPr>
+            </w:r>
+            <w:r>
+              <w:rPr>
+                <w:noProof/>
+                <w:webHidden/>
+              </w:rPr>
+              <w:fldChar w:fldCharType="separate"/>
+            </w:r>
+            <w:r>
+              <w:rPr>
+                <w:noProof/>
+                <w:webHidden/>
+              </w:rPr>
+              <w:t>2</w:t>
+            </w:r>
+            <w:r>
+              <w:rPr>
+                <w:noProof/>
+                <w:webHidden/>
+              </w:rPr>
+              <w:fldChar w:fldCharType="end"/>
+            </w:r>
+          </w:hyperlink>
+        </w:p>
+        <w:p>
+          <w:pPr>
+            <w:pStyle w:val="TDC1"/>
+            <w:rPr>
+              <w:rFonts w:asciiTheme="minorHAnsi" w:eastAsiaTheme="minorEastAsia" w:hAnsiTheme="minorHAnsi" w:cstheme="minorBidi"/>
+              <w:noProof/>
+              <w:lang w:eastAsia="es-ES"/>
+            </w:rPr>
+          </w:pPr>
+          <w:hyperlink w:anchor="_Toc39255502" w:history="1">
+            <w:r>
+              <w:rPr>
+                <w:rStyle w:val="Hipervnculo"/>
+                <w:noProof/>
+              </w:rPr>
+              <w:t>7</w:t>
+            </w:r>
+            <w:r>
+              <w:rPr>
+                <w:rFonts w:asciiTheme="minorHAnsi" w:eastAsiaTheme="minorEastAsia" w:hAnsiTheme="minorHAnsi" w:cstheme="minorBidi"/>
+                <w:noProof/>
+                <w:lang w:eastAsia="es-ES"/>
+              </w:rPr>
+              <w:tab/>
+            </w:r>
+            <w:r>
+              <w:rPr>
+                <w:rStyle w:val="Hipervnculo"/>
+                <w:noProof/>
+              </w:rPr>
+              <w:t>Código documentado</w:t>
+            </w:r>
+            <w:r>
+              <w:rPr>
+                <w:noProof/>
+                <w:webHidden/>
+              </w:rPr>
+              <w:tab/>
+            </w:r>
+            <w:r>
+              <w:rPr>
+                <w:noProof/>
+                <w:webHidden/>
+              </w:rPr>
+              <w:fldChar w:fldCharType="begin"/>
+            </w:r>
+            <w:r>
+              <w:rPr>
+                <w:noProof/>
+                <w:webHidden/>
+              </w:rPr>
+              <w:instrText xml:space="preserve"> PAGEREF _Toc39255502 \h </w:instrText>
+            </w:r>
+            <w:r>
+              <w:rPr>
+                <w:noProof/>
+                <w:webHidden/>
+              </w:rPr>
+            </w:r>
+            <w:r>
+              <w:rPr>
+                <w:noProof/>
+                <w:webHidden/>
+              </w:rPr>
+              <w:fldChar w:fldCharType="separate"/>
+            </w:r>
+            <w:r>
+              <w:rPr>
+                <w:noProof/>
+                <w:webHidden/>
+              </w:rPr>
+              <w:t>2</w:t>
+            </w:r>
+            <w:r>
+              <w:rPr>
+                <w:noProof/>
+                <w:webHidden/>
+              </w:rPr>
+              <w:fldChar w:fldCharType="end"/>
+            </w:r>
+          </w:hyperlink>
+        </w:p>
+        <w:p>
+          <w:pPr>
+            <w:pStyle w:val="TDC1"/>
+            <w:rPr>
+              <w:rFonts w:asciiTheme="minorHAnsi" w:eastAsiaTheme="minorEastAsia" w:hAnsiTheme="minorHAnsi" w:cstheme="minorBidi"/>
+              <w:noProof/>
+              <w:lang w:eastAsia="es-ES"/>
+            </w:rPr>
+          </w:pPr>
+          <w:hyperlink w:anchor="_Toc39255503" w:history="1">
+            <w:r>
+              <w:rPr>
+                <w:rStyle w:val="Hipervnculo"/>
+                <w:noProof/>
+              </w:rPr>
+              <w:t>8</w:t>
+            </w:r>
+            <w:r>
+              <w:rPr>
+                <w:rFonts w:asciiTheme="minorHAnsi" w:eastAsiaTheme="minorEastAsia" w:hAnsiTheme="minorHAnsi" w:cstheme="minorBidi"/>
+                <w:noProof/>
+                <w:lang w:eastAsia="es-ES"/>
+              </w:rPr>
+              <w:tab/>
+            </w:r>
+            <w:r>
+              <w:rPr>
+                <w:rStyle w:val="Hipervnculo"/>
+                <w:noProof/>
+              </w:rPr>
+              <w:t>Presupuesto</w:t>
+            </w:r>
+            <w:r>
+              <w:rPr>
+                <w:noProof/>
+                <w:webHidden/>
+              </w:rPr>
+              <w:tab/>
+            </w:r>
+            <w:r>
+              <w:rPr>
+                <w:noProof/>
+                <w:webHidden/>
+              </w:rPr>
+              <w:fldChar w:fldCharType="begin"/>
+            </w:r>
+            <w:r>
+              <w:rPr>
+                <w:noProof/>
+                <w:webHidden/>
+              </w:rPr>
+              <w:instrText xml:space="preserve"> PAGEREF _Toc39255503 \h </w:instrText>
+            </w:r>
+            <w:r>
+              <w:rPr>
+                <w:noProof/>
+                <w:webHidden/>
+              </w:rPr>
+            </w:r>
+            <w:r>
+              <w:rPr>
+                <w:noProof/>
+                <w:webHidden/>
+              </w:rPr>
+              <w:fldChar w:fldCharType="separate"/>
+            </w:r>
+            <w:r>
+              <w:rPr>
+                <w:noProof/>
+                <w:webHidden/>
+              </w:rPr>
+              <w:t>2</w:t>
+            </w:r>
+            <w:r>
+              <w:rPr>
+                <w:noProof/>
+                <w:webHidden/>
+              </w:rPr>
+              <w:fldChar w:fldCharType="end"/>
+            </w:r>
+          </w:hyperlink>
+        </w:p>
+        <w:p>
+          <w:pPr>
+            <w:pStyle w:val="TDC1"/>
+            <w:rPr>
+              <w:rFonts w:asciiTheme="minorHAnsi" w:eastAsiaTheme="minorEastAsia" w:hAnsiTheme="minorHAnsi" w:cstheme="minorBidi"/>
+              <w:noProof/>
+              <w:lang w:eastAsia="es-ES"/>
+            </w:rPr>
+          </w:pPr>
+          <w:hyperlink w:anchor="_Toc39255504" w:history="1">
+            <w:r>
+              <w:rPr>
+                <w:rStyle w:val="Hipervnculo"/>
+                <w:noProof/>
+              </w:rPr>
+              <w:t>9</w:t>
+            </w:r>
+            <w:r>
+              <w:rPr>
+                <w:rFonts w:asciiTheme="minorHAnsi" w:eastAsiaTheme="minorEastAsia" w:hAnsiTheme="minorHAnsi" w:cstheme="minorBidi"/>
+                <w:noProof/>
+                <w:lang w:eastAsia="es-ES"/>
+              </w:rPr>
+              <w:tab/>
+            </w:r>
+            <w:r>
+              <w:rPr>
+                <w:rStyle w:val="Hipervnculo"/>
+                <w:noProof/>
+              </w:rPr>
+              <w:t>Planificación</w:t>
+            </w:r>
+            <w:r>
+              <w:rPr>
+                <w:noProof/>
+                <w:webHidden/>
+              </w:rPr>
+              <w:tab/>
+            </w:r>
+            <w:r>
+              <w:rPr>
+                <w:noProof/>
+                <w:webHidden/>
+              </w:rPr>
+              <w:fldChar w:fldCharType="begin"/>
+            </w:r>
+            <w:r>
+              <w:rPr>
+                <w:noProof/>
+                <w:webHidden/>
+              </w:rPr>
+              <w:instrText xml:space="preserve"> PAGEREF _Toc39255504 \h </w:instrText>
+            </w:r>
+            <w:r>
+              <w:rPr>
+                <w:noProof/>
+                <w:webHidden/>
+              </w:rPr>
+            </w:r>
+            <w:r>
+              <w:rPr>
+                <w:noProof/>
+                <w:webHidden/>
+              </w:rPr>
+              <w:fldChar w:fldCharType="separate"/>
+            </w:r>
+            <w:r>
+              <w:rPr>
+                <w:noProof/>
+                <w:webHidden/>
+              </w:rPr>
+              <w:t>2</w:t>
+            </w:r>
+            <w:r>
+              <w:rPr>
+                <w:noProof/>
+                <w:webHidden/>
+              </w:rPr>
+              <w:fldChar w:fldCharType="end"/>
+            </w:r>
+          </w:hyperlink>
+        </w:p>
+        <w:p>
+          <w:pPr>
+            <w:pStyle w:val="TDC1"/>
+            <w:rPr>
+              <w:rFonts w:asciiTheme="minorHAnsi" w:eastAsiaTheme="minorEastAsia" w:hAnsiTheme="minorHAnsi" w:cstheme="minorBidi"/>
+              <w:noProof/>
+              <w:lang w:eastAsia="es-ES"/>
+            </w:rPr>
+          </w:pPr>
+          <w:hyperlink w:anchor="_Toc39255505" w:history="1">
+            <w:r>
+              <w:rPr>
+                <w:rStyle w:val="Hipervnculo"/>
+                <w:noProof/>
+              </w:rPr>
+              <w:t>10</w:t>
+            </w:r>
+            <w:r>
+              <w:rPr>
+                <w:rFonts w:asciiTheme="minorHAnsi" w:eastAsiaTheme="minorEastAsia" w:hAnsiTheme="minorHAnsi" w:cstheme="minorBidi"/>
+                <w:noProof/>
+                <w:lang w:eastAsia="es-ES"/>
+              </w:rPr>
+              <w:tab/>
+            </w:r>
+            <w:r>
+              <w:rPr>
+                <w:rStyle w:val="Hipervnculo"/>
+                <w:noProof/>
+              </w:rPr>
+              <w:t>Manual de instalación</w:t>
+            </w:r>
+            <w:r>
+              <w:rPr>
+                <w:noProof/>
+                <w:webHidden/>
+              </w:rPr>
+              <w:tab/>
+            </w:r>
+            <w:r>
+              <w:rPr>
+                <w:noProof/>
+                <w:webHidden/>
+              </w:rPr>
+              <w:fldChar w:fldCharType="begin"/>
+            </w:r>
+            <w:r>
+              <w:rPr>
+                <w:noProof/>
+                <w:webHidden/>
+              </w:rPr>
+              <w:instrText xml:space="preserve"> PAGEREF _Toc39255505 \h </w:instrText>
+            </w:r>
+            <w:r>
+              <w:rPr>
+                <w:noProof/>
+                <w:webHidden/>
+              </w:rPr>
+            </w:r>
+            <w:r>
+              <w:rPr>
+                <w:noProof/>
+                <w:webHidden/>
+              </w:rPr>
+              <w:fldChar w:fldCharType="separate"/>
+            </w:r>
+            <w:r>
+              <w:rPr>
+                <w:noProof/>
+                <w:webHidden/>
+              </w:rPr>
+              <w:t>2</w:t>
+            </w:r>
+            <w:r>
+              <w:rPr>
+                <w:noProof/>
+                <w:webHidden/>
+              </w:rPr>
+              <w:fldChar w:fldCharType="end"/>
+            </w:r>
+          </w:hyperlink>
+        </w:p>
+        <w:p>
+          <w:pPr>
+            <w:pStyle w:val="TDC1"/>
+            <w:rPr>
+              <w:rFonts w:asciiTheme="minorHAnsi" w:eastAsiaTheme="minorEastAsia" w:hAnsiTheme="minorHAnsi" w:cstheme="minorBidi"/>
+              <w:noProof/>
+              <w:lang w:eastAsia="es-ES"/>
+            </w:rPr>
+          </w:pPr>
+          <w:hyperlink w:anchor="_Toc39255506" w:history="1">
+            <w:r>
+              <w:rPr>
+                <w:rStyle w:val="Hipervnculo"/>
+                <w:noProof/>
+              </w:rPr>
+              <w:t>11</w:t>
+            </w:r>
+            <w:r>
+              <w:rPr>
+                <w:rFonts w:asciiTheme="minorHAnsi" w:eastAsiaTheme="minorEastAsia" w:hAnsiTheme="minorHAnsi" w:cstheme="minorBidi"/>
+                <w:noProof/>
+                <w:lang w:eastAsia="es-ES"/>
+              </w:rPr>
+              <w:tab/>
+            </w:r>
+            <w:r>
+              <w:rPr>
+                <w:rStyle w:val="Hipervnculo"/>
+                <w:noProof/>
+              </w:rPr>
+              <w:t>Manual de usuario</w:t>
+            </w:r>
+            <w:r>
+              <w:rPr>
+                <w:noProof/>
+                <w:webHidden/>
+              </w:rPr>
+              <w:tab/>
+            </w:r>
+            <w:r>
+              <w:rPr>
+                <w:noProof/>
+                <w:webHidden/>
+              </w:rPr>
+              <w:fldChar w:fldCharType="begin"/>
+            </w:r>
+            <w:r>
+              <w:rPr>
+                <w:noProof/>
+                <w:webHidden/>
+              </w:rPr>
+              <w:instrText xml:space="preserve"> PAGEREF _Toc39255506 \h </w:instrText>
+            </w:r>
+            <w:r>
+              <w:rPr>
+                <w:noProof/>
+                <w:webHidden/>
+              </w:rPr>
+            </w:r>
+            <w:r>
+              <w:rPr>
+                <w:noProof/>
+                <w:webHidden/>
+              </w:rPr>
+              <w:fldChar w:fldCharType="separate"/>
+            </w:r>
+            <w:r>
+              <w:rPr>
+                <w:noProof/>
+                <w:webHidden/>
+              </w:rPr>
+              <w:t>2</w:t>
+            </w:r>
+            <w:r>
+              <w:rPr>
+                <w:noProof/>
+                <w:webHidden/>
+              </w:rPr>
+              <w:fldChar w:fldCharType="end"/>
+            </w:r>
+          </w:hyperlink>
+        </w:p>
+        <w:p>
+          <w:pPr>
+            <w:pStyle w:val="TDC1"/>
+            <w:rPr>
+              <w:rFonts w:asciiTheme="minorHAnsi" w:eastAsiaTheme="minorEastAsia" w:hAnsiTheme="minorHAnsi" w:cstheme="minorBidi"/>
+              <w:noProof/>
+              <w:lang w:eastAsia="es-ES"/>
+            </w:rPr>
+          </w:pPr>
+          <w:hyperlink w:anchor="_Toc39255507" w:history="1">
+            <w:r>
+              <w:rPr>
+                <w:rStyle w:val="Hipervnculo"/>
+                <w:noProof/>
+              </w:rPr>
+              <w:t>12</w:t>
+            </w:r>
+            <w:r>
+              <w:rPr>
+                <w:rFonts w:asciiTheme="minorHAnsi" w:eastAsiaTheme="minorEastAsia" w:hAnsiTheme="minorHAnsi" w:cstheme="minorBidi"/>
+                <w:noProof/>
+                <w:lang w:eastAsia="es-ES"/>
+              </w:rPr>
+              <w:tab/>
+            </w:r>
+            <w:r>
+              <w:rPr>
+                <w:rStyle w:val="Hipervnculo"/>
+                <w:noProof/>
+              </w:rPr>
+              <w:t>Análisis de la competencia y de los clientes</w:t>
+            </w:r>
+            <w:r>
+              <w:rPr>
+                <w:noProof/>
+                <w:webHidden/>
+              </w:rPr>
+              <w:tab/>
+            </w:r>
+            <w:r>
+              <w:rPr>
+                <w:noProof/>
+                <w:webHidden/>
+              </w:rPr>
+              <w:fldChar w:fldCharType="begin"/>
+            </w:r>
+            <w:r>
+              <w:rPr>
+                <w:noProof/>
+                <w:webHidden/>
+              </w:rPr>
+              <w:instrText xml:space="preserve"> PAGEREF _Toc39255507 \h </w:instrText>
+            </w:r>
+            <w:r>
+              <w:rPr>
+                <w:noProof/>
+                <w:webHidden/>
+              </w:rPr>
+            </w:r>
+            <w:r>
+              <w:rPr>
+                <w:noProof/>
+                <w:webHidden/>
+              </w:rPr>
+              <w:fldChar w:fldCharType="separate"/>
+            </w:r>
+            <w:r>
+              <w:rPr>
+                <w:noProof/>
+                <w:webHidden/>
+              </w:rPr>
+              <w:t>2</w:t>
+            </w:r>
+            <w:r>
+              <w:rPr>
+                <w:noProof/>
+                <w:webHidden/>
+              </w:rPr>
+              <w:fldChar w:fldCharType="end"/>
+            </w:r>
+          </w:hyperlink>
+        </w:p>
+        <w:p>
+          <w:pPr>
+            <w:pStyle w:val="TDC1"/>
+            <w:rPr>
+              <w:rFonts w:asciiTheme="minorHAnsi" w:eastAsiaTheme="minorEastAsia" w:hAnsiTheme="minorHAnsi" w:cstheme="minorBidi"/>
+              <w:noProof/>
+              <w:lang w:eastAsia="es-ES"/>
+            </w:rPr>
+          </w:pPr>
+          <w:hyperlink w:anchor="_Toc39255508" w:history="1">
+            <w:r>
+              <w:rPr>
+                <w:rStyle w:val="Hipervnculo"/>
+                <w:noProof/>
+              </w:rPr>
+              <w:t>13</w:t>
+            </w:r>
+            <w:r>
+              <w:rPr>
+                <w:rFonts w:asciiTheme="minorHAnsi" w:eastAsiaTheme="minorEastAsia" w:hAnsiTheme="minorHAnsi" w:cstheme="minorBidi"/>
+                <w:noProof/>
+                <w:lang w:eastAsia="es-ES"/>
+              </w:rPr>
+              <w:tab/>
+            </w:r>
+            <w:r>
+              <w:rPr>
+                <w:rStyle w:val="Hipervnculo"/>
+                <w:noProof/>
+              </w:rPr>
+              <w:t>Conclusiones</w:t>
+            </w:r>
+            <w:r>
+              <w:rPr>
+                <w:noProof/>
+                <w:webHidden/>
+              </w:rPr>
+              <w:tab/>
+            </w:r>
+            <w:r>
+              <w:rPr>
+                <w:noProof/>
+                <w:webHidden/>
+              </w:rPr>
+              <w:fldChar w:fldCharType="begin"/>
+            </w:r>
+            <w:r>
+              <w:rPr>
+                <w:noProof/>
+                <w:webHidden/>
+              </w:rPr>
+              <w:instrText xml:space="preserve"> PAGEREF _Toc39255508 \h </w:instrText>
+            </w:r>
+            <w:r>
+              <w:rPr>
+                <w:noProof/>
+                <w:webHidden/>
+              </w:rPr>
+            </w:r>
+            <w:r>
+              <w:rPr>
+                <w:noProof/>
+                <w:webHidden/>
+              </w:rPr>
+              <w:fldChar w:fldCharType="separate"/>
+            </w:r>
+            <w:r>
+              <w:rPr>
+                <w:noProof/>
+                <w:webHidden/>
+              </w:rPr>
+              <w:t>2</w:t>
+            </w:r>
+            <w:r>
+              <w:rPr>
+                <w:noProof/>
+                <w:webHidden/>
+              </w:rPr>
+              <w:fldChar w:fldCharType="end"/>
+            </w:r>
+          </w:hyperlink>
+        </w:p>
+        <w:p>
+          <w:pPr>
+            <w:pStyle w:val="TDC1"/>
+            <w:rPr>
+              <w:rFonts w:asciiTheme="minorHAnsi" w:eastAsiaTheme="minorEastAsia" w:hAnsiTheme="minorHAnsi" w:cstheme="minorBidi"/>
+              <w:noProof/>
+              <w:lang w:eastAsia="es-ES"/>
+            </w:rPr>
+          </w:pPr>
+          <w:hyperlink w:anchor="_Toc39255509" w:history="1">
+            <w:r>
+              <w:rPr>
+                <w:rStyle w:val="Hipervnculo"/>
+                <w:noProof/>
+              </w:rPr>
+              <w:t>14</w:t>
+            </w:r>
+            <w:r>
+              <w:rPr>
+                <w:rFonts w:asciiTheme="minorHAnsi" w:eastAsiaTheme="minorEastAsia" w:hAnsiTheme="minorHAnsi" w:cstheme="minorBidi"/>
+                <w:noProof/>
+                <w:lang w:eastAsia="es-ES"/>
+              </w:rPr>
+              <w:tab/>
+            </w:r>
+            <w:r>
+              <w:rPr>
+                <w:rStyle w:val="Hipervnculo"/>
+                <w:noProof/>
+              </w:rPr>
+              <w:t>Bibliografía</w:t>
+            </w:r>
+            <w:r>
+              <w:rPr>
+                <w:noProof/>
+                <w:webHidden/>
+              </w:rPr>
+              <w:tab/>
+            </w:r>
+            <w:r>
+              <w:rPr>
+                <w:noProof/>
+                <w:webHidden/>
+              </w:rPr>
+              <w:fldChar w:fldCharType="begin"/>
+            </w:r>
+            <w:r>
+              <w:rPr>
+                <w:noProof/>
+                <w:webHidden/>
+              </w:rPr>
+              <w:instrText xml:space="preserve"> PAGEREF _Toc39255509 \h </w:instrText>
+            </w:r>
+            <w:r>
+              <w:rPr>
+                <w:noProof/>
+                <w:webHidden/>
+              </w:rPr>
+            </w:r>
+            <w:r>
+              <w:rPr>
+                <w:noProof/>
+                <w:webHidden/>
+              </w:rPr>
+              <w:fldChar w:fldCharType="separate"/>
+            </w:r>
+            <w:r>
+              <w:rPr>
+                <w:noProof/>
+                <w:webHidden/>
+              </w:rPr>
+              <w:t>2</w:t>
             </w:r>
             <w:r>
               <w:rPr>
@@ -1431,9 +2374,6 @@
       </w:sdtContent>
     </w:sdt>
     <w:p>
-      <w:pPr>
-        <w:spacing w:after="0" w:line="240" w:lineRule="auto"/>
-      </w:pPr>
       <w:r>
         <w:br w:type="page"/>
       </w:r>
@@ -1441,94 +2381,314 @@
     <w:p>
       <w:pPr>
         <w:pStyle w:val="Ttulo1"/>
-        <w:rPr>
-          <w:rFonts w:ascii="Arial" w:hAnsi="Arial" w:cs="Arial"/>
-          <w:b/>
-          <w:i w:val="0"/>
-          <w:color w:val="auto"/>
-          <w:sz w:val="24"/>
-        </w:rPr>
-      </w:pPr>
-      <w:bookmarkStart w:id="1" w:name="_Toc527115371"/>
+      </w:pPr>
+      <w:bookmarkStart w:id="0" w:name="_Toc39255493"/>
       <w:r>
-        <w:rPr>
-          <w:rFonts w:ascii="Arial" w:hAnsi="Arial" w:cs="Arial"/>
-          <w:b/>
-          <w:i w:val="0"/>
-          <w:color w:val="auto"/>
-          <w:sz w:val="24"/>
-          <w:lang w:val="es-ES"/>
-        </w:rPr>
         <w:lastRenderedPageBreak/>
-        <w:t>TÍTULO PRIMER NIVEL</w:t>
+        <w:t>Resumen</w:t>
+      </w:r>
+      <w:bookmarkEnd w:id="0"/>
+    </w:p>
+    <w:p>
+      <w:pPr>
+        <w:pStyle w:val="Ttulo1"/>
+      </w:pPr>
+      <w:bookmarkStart w:id="1" w:name="_Toc39255494"/>
+      <w:proofErr w:type="spellStart"/>
+      <w:r>
+        <w:t>Abstract</w:t>
       </w:r>
       <w:bookmarkEnd w:id="1"/>
+      <w:proofErr w:type="spellEnd"/>
     </w:p>
     <w:p>
       <w:pPr>
-        <w:pStyle w:val="textoguiadocente"/>
-      </w:pPr>
+        <w:pStyle w:val="Ttulo1"/>
+      </w:pPr>
+      <w:bookmarkStart w:id="2" w:name="_Toc39255495"/>
       <w:r>
-        <w:t>Arial tamaño 11. Interlineado 1,5.</w:t>
-      </w:r>
-    </w:p>
-    <w:p>
-      <w:pPr>
-        <w:pStyle w:val="Ttulo2"/>
-        <w:rPr>
-          <w:rFonts w:ascii="Arial" w:hAnsi="Arial" w:cs="Arial"/>
-          <w:b w:val="0"/>
-          <w:color w:val="auto"/>
-          <w:sz w:val="24"/>
-          <w:u w:val="single"/>
-        </w:rPr>
-      </w:pPr>
-      <w:bookmarkStart w:id="2" w:name="_Toc527115372"/>
-      <w:r>
-        <w:rPr>
-          <w:rFonts w:ascii="Arial" w:hAnsi="Arial" w:cs="Arial"/>
-          <w:b w:val="0"/>
-          <w:color w:val="auto"/>
-          <w:sz w:val="24"/>
-          <w:u w:val="single"/>
-        </w:rPr>
-        <w:t xml:space="preserve">Título </w:t>
-      </w:r>
-      <w:r>
-        <w:rPr>
-          <w:rFonts w:ascii="Arial" w:hAnsi="Arial" w:cs="Arial"/>
-          <w:b w:val="0"/>
-          <w:color w:val="auto"/>
-          <w:sz w:val="24"/>
-          <w:u w:val="single"/>
-          <w:lang w:val="es-ES"/>
-        </w:rPr>
-        <w:t>segundo</w:t>
-      </w:r>
-      <w:r>
-        <w:rPr>
-          <w:rFonts w:ascii="Arial" w:hAnsi="Arial" w:cs="Arial"/>
-          <w:b w:val="0"/>
-          <w:color w:val="auto"/>
-          <w:sz w:val="24"/>
-          <w:u w:val="single"/>
-        </w:rPr>
-        <w:t xml:space="preserve"> nivel</w:t>
+        <w:t>Introducción</w:t>
       </w:r>
       <w:bookmarkEnd w:id="2"/>
     </w:p>
     <w:p>
       <w:pPr>
+        <w:pStyle w:val="Ttulo1"/>
+      </w:pPr>
+      <w:bookmarkStart w:id="3" w:name="_Toc39255496"/>
+      <w:r>
+        <w:t>Alcance funcional del sistema</w:t>
+      </w:r>
+      <w:bookmarkEnd w:id="3"/>
+    </w:p>
+    <w:p>
+      <w:pPr>
+        <w:pStyle w:val="Ttulo1"/>
+      </w:pPr>
+      <w:bookmarkStart w:id="4" w:name="_Toc39255497"/>
+      <w:r>
+        <w:t>Diseño técnico</w:t>
+      </w:r>
+      <w:bookmarkEnd w:id="4"/>
+    </w:p>
+    <w:p>
+      <w:pPr>
+        <w:pStyle w:val="Ttulo2"/>
+      </w:pPr>
+      <w:bookmarkStart w:id="5" w:name="_Toc39255498"/>
+      <w:r>
+        <w:t>Diagrama de clases</w:t>
+      </w:r>
+      <w:bookmarkEnd w:id="5"/>
+    </w:p>
+    <w:p/>
+    <w:p>
+      <w:pPr>
+        <w:pStyle w:val="Ttulo2"/>
+      </w:pPr>
+      <w:bookmarkStart w:id="6" w:name="_Toc39255499"/>
+      <w:r>
+        <w:t>Esquema de bases de datos</w:t>
+      </w:r>
+      <w:bookmarkEnd w:id="6"/>
+    </w:p>
+    <w:p/>
+    <w:p>
+      <w:r>
+        <w:t xml:space="preserve">Es obvio que la base de datos no puede ser local en el propio dispositivo debido a la posibilidad de que al desinstalar la aplicación pueda perderse toda la información guardada, por lo que se implementa una base de datos externa: </w:t>
+      </w:r>
+      <w:proofErr w:type="spellStart"/>
+      <w:r>
+        <w:t>Firebase</w:t>
+      </w:r>
+      <w:proofErr w:type="spellEnd"/>
+      <w:r>
+        <w:t xml:space="preserve"> </w:t>
+      </w:r>
+      <w:proofErr w:type="spellStart"/>
+      <w:r>
+        <w:t>Realtime</w:t>
+      </w:r>
+      <w:proofErr w:type="spellEnd"/>
+      <w:r>
+        <w:t xml:space="preserve"> </w:t>
+      </w:r>
+      <w:proofErr w:type="spellStart"/>
+      <w:r>
+        <w:t>Database</w:t>
+      </w:r>
+      <w:proofErr w:type="spellEnd"/>
+      <w:r>
+        <w:t>, una base de datos</w:t>
+      </w:r>
+      <w:r>
+        <w:t xml:space="preserve"> no-</w:t>
+      </w:r>
+      <w:proofErr w:type="spellStart"/>
+      <w:r>
+        <w:t>sql</w:t>
+      </w:r>
+      <w:proofErr w:type="spellEnd"/>
+      <w:r>
+        <w:t xml:space="preserve"> alojada en la nube. Los datos se almacenan en formato JSON y se sincronizan en tiempo real con cada cliente conectado. Todos los usuarios comparten una instancia de </w:t>
+      </w:r>
+      <w:proofErr w:type="spellStart"/>
+      <w:r>
+        <w:t>Realtime</w:t>
+      </w:r>
+      <w:proofErr w:type="spellEnd"/>
+      <w:r>
+        <w:t xml:space="preserve"> </w:t>
+      </w:r>
+      <w:proofErr w:type="spellStart"/>
+      <w:r>
+        <w:t>Database</w:t>
+      </w:r>
+      <w:proofErr w:type="spellEnd"/>
+      <w:r>
+        <w:t xml:space="preserve"> y reciben actualizaciones automáticamente con los datos más recientes.</w:t>
+      </w:r>
+    </w:p>
+    <w:p>
+      <w:r>
+        <w:t xml:space="preserve"> La base de datos al</w:t>
+      </w:r>
+      <w:r>
+        <w:t xml:space="preserve">macenará toda la información relacionada con las series que siga cada usuario, pudiendo estos acceder (lectura y escritura) </w:t>
+      </w:r>
+      <w:bookmarkStart w:id="7" w:name="_GoBack"/>
+      <w:bookmarkEnd w:id="7"/>
+      <w:r>
+        <w:t>solo a su propia lista, limitación explícitamente indicada en la configuración de la propia base de datos a través de una serie de reglas:</w:t>
+      </w:r>
+    </w:p>
+    <w:p>
+      <w:r>
+        <w:rPr>
+          <w:noProof/>
+          <w:lang w:eastAsia="es-ES"/>
+        </w:rPr>
+        <w:drawing>
+          <wp:inline distT="0" distB="0" distL="0" distR="0" wp14:anchorId="1E2499C0" wp14:editId="781295A3">
+            <wp:extent cx="3276600" cy="1609725"/>
+            <wp:effectExtent l="0" t="0" r="0" b="9525"/>
+            <wp:docPr id="2" name="Imagen 2"/>
+            <wp:cNvGraphicFramePr>
+              <a:graphicFrameLocks xmlns:a="http://schemas.openxmlformats.org/drawingml/2006/main" noChangeAspect="1"/>
+            </wp:cNvGraphicFramePr>
+            <a:graphic xmlns:a="http://schemas.openxmlformats.org/drawingml/2006/main">
+              <a:graphicData uri="http://schemas.openxmlformats.org/drawingml/2006/picture">
+                <pic:pic xmlns:pic="http://schemas.openxmlformats.org/drawingml/2006/picture">
+                  <pic:nvPicPr>
+                    <pic:cNvPr id="0" name=""/>
+                    <pic:cNvPicPr/>
+                  </pic:nvPicPr>
+                  <pic:blipFill>
+                    <a:blip r:embed="rId17"/>
+                    <a:stretch>
+                      <a:fillRect/>
+                    </a:stretch>
+                  </pic:blipFill>
+                  <pic:spPr>
+                    <a:xfrm>
+                      <a:off x="0" y="0"/>
+                      <a:ext cx="3276600" cy="1609725"/>
+                    </a:xfrm>
+                    <a:prstGeom prst="rect">
+                      <a:avLst/>
+                    </a:prstGeom>
+                  </pic:spPr>
+                </pic:pic>
+              </a:graphicData>
+            </a:graphic>
+          </wp:inline>
+        </w:drawing>
+      </w:r>
+    </w:p>
+    <w:p/>
+    <w:p>
+      <w:pPr>
+        <w:pStyle w:val="Ttulo2"/>
+      </w:pPr>
+      <w:bookmarkStart w:id="8" w:name="_Toc39255500"/>
+      <w:r>
+        <w:lastRenderedPageBreak/>
+        <w:t>D</w:t>
+      </w:r>
+      <w:r>
+        <w:t>iseño de la interfaz de usuario</w:t>
+      </w:r>
+      <w:bookmarkEnd w:id="8"/>
+    </w:p>
+    <w:p>
+      <w:pPr>
+        <w:pStyle w:val="Ttulo1"/>
+      </w:pPr>
+      <w:bookmarkStart w:id="9" w:name="_Toc39255501"/>
+      <w:r>
+        <w:t>Tecnología</w:t>
+      </w:r>
+      <w:r>
+        <w:t xml:space="preserve"> </w:t>
+      </w:r>
+      <w:r>
+        <w:t>utilizada</w:t>
+      </w:r>
+      <w:bookmarkEnd w:id="9"/>
+      <w:r>
+        <w:t xml:space="preserve"> </w:t>
+      </w:r>
+    </w:p>
+    <w:p>
+      <w:pPr>
+        <w:pStyle w:val="Ttulo1"/>
+      </w:pPr>
+      <w:bookmarkStart w:id="10" w:name="_Toc39255502"/>
+      <w:r>
+        <w:t>Código documentado</w:t>
+      </w:r>
+      <w:bookmarkEnd w:id="10"/>
+    </w:p>
+    <w:p>
+      <w:pPr>
+        <w:pStyle w:val="Ttulo1"/>
+      </w:pPr>
+      <w:bookmarkStart w:id="11" w:name="_Toc39255503"/>
+      <w:r>
+        <w:t>Presupuesto</w:t>
+      </w:r>
+      <w:bookmarkEnd w:id="11"/>
+    </w:p>
+    <w:p>
+      <w:pPr>
+        <w:pStyle w:val="Ttulo1"/>
+      </w:pPr>
+      <w:bookmarkStart w:id="12" w:name="_Toc39255504"/>
+      <w:r>
+        <w:t>Planificación</w:t>
+      </w:r>
+      <w:bookmarkEnd w:id="12"/>
+    </w:p>
+    <w:p>
+      <w:pPr>
+        <w:pStyle w:val="Ttulo1"/>
+      </w:pPr>
+      <w:bookmarkStart w:id="13" w:name="_Toc39255505"/>
+      <w:r>
+        <w:t>Manual de instalación</w:t>
+      </w:r>
+      <w:bookmarkEnd w:id="13"/>
+    </w:p>
+    <w:p>
+      <w:pPr>
+        <w:pStyle w:val="Ttulo1"/>
+      </w:pPr>
+      <w:bookmarkStart w:id="14" w:name="_Toc39255506"/>
+      <w:r>
+        <w:t>Manual de usuario</w:t>
+      </w:r>
+      <w:bookmarkEnd w:id="14"/>
+    </w:p>
+    <w:p>
+      <w:pPr>
+        <w:pStyle w:val="Ttulo1"/>
+      </w:pPr>
+      <w:bookmarkStart w:id="15" w:name="_Toc39255507"/>
+      <w:r>
+        <w:t>Análisis de la competencia y de los clientes</w:t>
+      </w:r>
+      <w:bookmarkEnd w:id="15"/>
+    </w:p>
+    <w:p>
+      <w:pPr>
+        <w:pStyle w:val="Ttulo1"/>
+      </w:pPr>
+      <w:bookmarkStart w:id="16" w:name="_Toc39255508"/>
+      <w:r>
+        <w:t>Conclusiones</w:t>
+      </w:r>
+      <w:bookmarkEnd w:id="16"/>
+    </w:p>
+    <w:p>
+      <w:pPr>
+        <w:pStyle w:val="Ttulo1"/>
+      </w:pPr>
+      <w:bookmarkStart w:id="17" w:name="_Toc39255509"/>
+      <w:r>
+        <w:t>Bibliografía</w:t>
+      </w:r>
+      <w:bookmarkEnd w:id="17"/>
+    </w:p>
+    <w:p>
+      <w:pPr>
         <w:pStyle w:val="textoguiadocente"/>
       </w:pPr>
-      <w:r>
-        <w:t>Arial tamaño 11. Interlineado 1,5.</w:t>
-      </w:r>
     </w:p>
     <w:sectPr>
       <w:type w:val="oddPage"/>
       <w:pgSz w:w="11906" w:h="16838"/>
       <w:pgMar w:top="1418" w:right="1418" w:bottom="1418" w:left="1560" w:header="709" w:footer="709" w:gutter="0"/>
+      <w:pgNumType w:start="1"/>
       <w:cols w:space="708"/>
       <w:docGrid w:linePitch="360"/>
     </w:sectPr>
@@ -1540,9 +2700,6 @@
 <w:endnotes xmlns:wpc="http://schemas.microsoft.com/office/word/2010/wordprocessingCanvas" xmlns:mc="http://schemas.openxmlformats.org/markup-compatibility/2006" xmlns:o="urn:schemas-microsoft-com:office:office" xmlns:r="http://schemas.openxmlformats.org/officeDocument/2006/relationships" xmlns:m="http://schemas.openxmlformats.org/officeDocument/2006/math" xmlns:v="urn:schemas-microsoft-com:vml" xmlns:wp14="http://schemas.microsoft.com/office/word/2010/wordprocessingDrawing" xmlns:wp="http://schemas.openxmlformats.org/drawingml/2006/wordprocessingDrawing" xmlns:w10="urn:schemas-microsoft-com:office:word" xmlns:w="http://schemas.openxmlformats.org/wordprocessingml/2006/main" xmlns:w14="http://schemas.microsoft.com/office/word/2010/wordml" xmlns:wpg="http://schemas.microsoft.com/office/word/2010/wordprocessingGroup" xmlns:wpi="http://schemas.microsoft.com/office/word/2010/wordprocessingInk" xmlns:wne="http://schemas.microsoft.com/office/word/2006/wordml" xmlns:wps="http://schemas.microsoft.com/office/word/2010/wordprocessingShape" mc:Ignorable="w14 wp14">
   <w:endnote w:type="separator" w:id="-1">
     <w:p>
-      <w:pPr>
-        <w:spacing w:after="0" w:line="240" w:lineRule="auto"/>
-      </w:pPr>
       <w:r>
         <w:separator/>
       </w:r>
@@ -1550,9 +2707,6 @@
   </w:endnote>
   <w:endnote w:type="continuationSeparator" w:id="0">
     <w:p>
-      <w:pPr>
-        <w:spacing w:after="0" w:line="240" w:lineRule="auto"/>
-      </w:pPr>
       <w:r>
         <w:continuationSeparator/>
       </w:r>
@@ -1561,13 +2715,55 @@
 </w:endnotes>
 </file>
 
+<file path=word/footer1.xml><?xml version="1.0" encoding="utf-8"?>
+<w:ftr xmlns:wpc="http://schemas.microsoft.com/office/word/2010/wordprocessingCanvas" xmlns:mc="http://schemas.openxmlformats.org/markup-compatibility/2006" xmlns:o="urn:schemas-microsoft-com:office:office" xmlns:r="http://schemas.openxmlformats.org/officeDocument/2006/relationships" xmlns:m="http://schemas.openxmlformats.org/officeDocument/2006/math" xmlns:v="urn:schemas-microsoft-com:vml" xmlns:wp14="http://schemas.microsoft.com/office/word/2010/wordprocessingDrawing" xmlns:wp="http://schemas.openxmlformats.org/drawingml/2006/wordprocessingDrawing" xmlns:w10="urn:schemas-microsoft-com:office:word" xmlns:w="http://schemas.openxmlformats.org/wordprocessingml/2006/main" xmlns:w14="http://schemas.microsoft.com/office/word/2010/wordml" xmlns:wpg="http://schemas.microsoft.com/office/word/2010/wordprocessingGroup" xmlns:wpi="http://schemas.microsoft.com/office/word/2010/wordprocessingInk" xmlns:wne="http://schemas.microsoft.com/office/word/2006/wordml" xmlns:wps="http://schemas.microsoft.com/office/word/2010/wordprocessingShape" mc:Ignorable="w14 wp14">
+  <w:sdt>
+    <w:sdtPr>
+      <w:id w:val="-1070263173"/>
+      <w:docPartObj>
+        <w:docPartGallery w:val="Page Numbers (Bottom of Page)"/>
+        <w:docPartUnique/>
+      </w:docPartObj>
+    </w:sdtPr>
+    <w:sdtContent>
+      <w:p>
+        <w:pPr>
+          <w:pStyle w:val="Piedepgina"/>
+        </w:pPr>
+        <w:r>
+          <w:fldChar w:fldCharType="begin"/>
+        </w:r>
+        <w:r>
+          <w:instrText>PAGE   \* MERGEFORMAT</w:instrText>
+        </w:r>
+        <w:r>
+          <w:fldChar w:fldCharType="separate"/>
+        </w:r>
+        <w:r>
+          <w:rPr>
+            <w:noProof/>
+            <w:lang w:val="es-ES"/>
+          </w:rPr>
+          <w:t>2</w:t>
+        </w:r>
+        <w:r>
+          <w:fldChar w:fldCharType="end"/>
+        </w:r>
+      </w:p>
+    </w:sdtContent>
+  </w:sdt>
+  <w:p>
+    <w:pPr>
+      <w:pStyle w:val="Piedepgina"/>
+    </w:pPr>
+  </w:p>
+</w:ftr>
+</file>
+
 <file path=word/footnotes.xml><?xml version="1.0" encoding="utf-8"?>
 <w:footnotes xmlns:wpc="http://schemas.microsoft.com/office/word/2010/wordprocessingCanvas" xmlns:mc="http://schemas.openxmlformats.org/markup-compatibility/2006" xmlns:o="urn:schemas-microsoft-com:office:office" xmlns:r="http://schemas.openxmlformats.org/officeDocument/2006/relationships" xmlns:m="http://schemas.openxmlformats.org/officeDocument/2006/math" xmlns:v="urn:schemas-microsoft-com:vml" xmlns:wp14="http://schemas.microsoft.com/office/word/2010/wordprocessingDrawing" xmlns:wp="http://schemas.openxmlformats.org/drawingml/2006/wordprocessingDrawing" xmlns:w10="urn:schemas-microsoft-com:office:word" xmlns:w="http://schemas.openxmlformats.org/wordprocessingml/2006/main" xmlns:w14="http://schemas.microsoft.com/office/word/2010/wordml" xmlns:wpg="http://schemas.microsoft.com/office/word/2010/wordprocessingGroup" xmlns:wpi="http://schemas.microsoft.com/office/word/2010/wordprocessingInk" xmlns:wne="http://schemas.microsoft.com/office/word/2006/wordml" xmlns:wps="http://schemas.microsoft.com/office/word/2010/wordprocessingShape" mc:Ignorable="w14 wp14">
   <w:footnote w:type="separator" w:id="-1">
     <w:p>
-      <w:pPr>
-        <w:spacing w:after="0" w:line="240" w:lineRule="auto"/>
-      </w:pPr>
       <w:r>
         <w:separator/>
       </w:r>
@@ -1575,9 +2771,6 @@
   </w:footnote>
   <w:footnote w:type="continuationSeparator" w:id="0">
     <w:p>
-      <w:pPr>
-        <w:spacing w:after="0" w:line="240" w:lineRule="auto"/>
-      </w:pPr>
       <w:r>
         <w:continuationSeparator/>
       </w:r>
@@ -1591,31 +2784,14 @@
   <w:p>
     <w:pPr>
       <w:pStyle w:val="Encabezado"/>
-      <w:tabs>
-        <w:tab w:val="clear" w:pos="8504"/>
-        <w:tab w:val="right" w:pos="9498"/>
-      </w:tabs>
-      <w:ind w:left="-567" w:right="-570"/>
-      <w:jc w:val="right"/>
-      <w:rPr>
-        <w:b/>
-        <w:color w:val="1F497D"/>
-        <w:sz w:val="24"/>
-        <w:szCs w:val="24"/>
-        <w:lang w:val="es-ES"/>
-      </w:rPr>
     </w:pPr>
     <w:r>
       <w:rPr>
-        <w:b/>
         <w:noProof/>
-        <w:color w:val="1F497D"/>
-        <w:sz w:val="24"/>
-        <w:szCs w:val="24"/>
-        <w:lang w:val="es-ES" w:eastAsia="es-ES"/>
+        <w:lang w:eastAsia="es-ES"/>
       </w:rPr>
       <w:drawing>
-        <wp:anchor distT="0" distB="0" distL="114300" distR="114300" simplePos="0" relativeHeight="251670016" behindDoc="0" locked="0" layoutInCell="1" allowOverlap="1" wp14:anchorId="14C1A27F" wp14:editId="63839F34">
+        <wp:anchor distT="0" distB="0" distL="114300" distR="114300" simplePos="0" relativeHeight="251670016" behindDoc="0" locked="0" layoutInCell="1" allowOverlap="1" wp14:anchorId="1EE211FB" wp14:editId="61D88407">
           <wp:simplePos x="0" y="0"/>
           <wp:positionH relativeFrom="column">
             <wp:posOffset>5329555</wp:posOffset>
@@ -1672,15 +2848,11 @@
     </w:r>
     <w:r>
       <w:rPr>
-        <w:b/>
         <w:noProof/>
-        <w:color w:val="1F497D"/>
-        <w:sz w:val="24"/>
-        <w:szCs w:val="24"/>
-        <w:lang w:val="es-ES" w:eastAsia="es-ES"/>
+        <w:lang w:eastAsia="es-ES"/>
       </w:rPr>
       <w:drawing>
-        <wp:anchor distT="0" distB="0" distL="114300" distR="114300" simplePos="0" relativeHeight="251671040" behindDoc="0" locked="0" layoutInCell="1" allowOverlap="1" wp14:anchorId="71F1E025" wp14:editId="6730E99E">
+        <wp:anchor distT="0" distB="0" distL="114300" distR="114300" simplePos="0" relativeHeight="251671040" behindDoc="0" locked="0" layoutInCell="1" allowOverlap="1" wp14:anchorId="4A4DE313" wp14:editId="290D2446">
           <wp:simplePos x="0" y="0"/>
           <wp:positionH relativeFrom="column">
             <wp:posOffset>4077335</wp:posOffset>
@@ -1744,15 +2916,11 @@
     </w:r>
     <w:r>
       <w:rPr>
-        <w:b/>
         <w:noProof/>
-        <w:color w:val="1F497D"/>
-        <w:sz w:val="24"/>
-        <w:szCs w:val="24"/>
-        <w:lang w:val="es-ES" w:eastAsia="es-ES"/>
+        <w:lang w:eastAsia="es-ES"/>
       </w:rPr>
       <w:drawing>
-        <wp:anchor distT="0" distB="0" distL="114300" distR="114300" simplePos="0" relativeHeight="251667968" behindDoc="0" locked="0" layoutInCell="1" allowOverlap="1" wp14:anchorId="1471AE3B" wp14:editId="6835B8D1">
+        <wp:anchor distT="0" distB="0" distL="114300" distR="114300" simplePos="0" relativeHeight="251667968" behindDoc="0" locked="0" layoutInCell="1" allowOverlap="1" wp14:anchorId="78355922" wp14:editId="31A96709">
           <wp:simplePos x="0" y="0"/>
           <wp:positionH relativeFrom="column">
             <wp:posOffset>-366840</wp:posOffset>
@@ -1812,25 +2980,20 @@
       </w:drawing>
     </w:r>
     <w:r>
-      <w:rPr>
-        <w:b/>
-        <w:noProof/>
-        <w:color w:val="1F497D"/>
-        <w:sz w:val="24"/>
-        <w:szCs w:val="24"/>
-        <w:lang w:val="es-ES" w:eastAsia="es-ES"/>
-      </w:rPr>
-      <w:t>Titulo del trabajo.</w:t>
+      <w:t>Tv-</w:t>
+    </w:r>
+    <w:proofErr w:type="spellStart"/>
+    <w:r>
+      <w:t>Tracker</w:t>
+    </w:r>
+    <w:proofErr w:type="spellEnd"/>
+    <w:r>
+      <w:t>: Memorias</w:t>
     </w:r>
   </w:p>
   <w:p>
     <w:pPr>
       <w:pStyle w:val="Encabezado"/>
-      <w:tabs>
-        <w:tab w:val="clear" w:pos="4252"/>
-        <w:tab w:val="clear" w:pos="8504"/>
-        <w:tab w:val="left" w:pos="2054"/>
-      </w:tabs>
     </w:pPr>
     <w:r>
       <w:rPr>
@@ -1840,7 +3003,7 @@
       <mc:AlternateContent>
         <mc:Choice Requires="wps">
           <w:drawing>
-            <wp:anchor distT="0" distB="0" distL="114300" distR="114300" simplePos="0" relativeHeight="251662848" behindDoc="0" locked="0" layoutInCell="1" allowOverlap="1" wp14:anchorId="6F36D39D" wp14:editId="25612B18">
+            <wp:anchor distT="0" distB="0" distL="114300" distR="114300" simplePos="0" relativeHeight="251662848" behindDoc="0" locked="0" layoutInCell="1" allowOverlap="1" wp14:anchorId="72C16AE0" wp14:editId="012E0DBD">
               <wp:simplePos x="0" y="0"/>
               <wp:positionH relativeFrom="column">
                 <wp:posOffset>2285810</wp:posOffset>
@@ -1899,7 +3062,7 @@
             </wp:anchor>
           </w:drawing>
         </mc:Choice>
-        <mc:Fallback xmlns:cx="http://schemas.microsoft.com/office/drawing/2014/chartex" xmlns:cx1="http://schemas.microsoft.com/office/drawing/2015/9/8/chartex" xmlns:cx2="http://schemas.microsoft.com/office/drawing/2015/10/21/chartex" xmlns:cx3="http://schemas.microsoft.com/office/drawing/2016/5/9/chartex" xmlns:cx4="http://schemas.microsoft.com/office/drawing/2016/5/10/chartex" xmlns:cx5="http://schemas.microsoft.com/office/drawing/2016/5/11/chartex" xmlns:cx6="http://schemas.microsoft.com/office/drawing/2016/5/12/chartex" xmlns:cx7="http://schemas.microsoft.com/office/drawing/2016/5/13/chartex" xmlns:cx8="http://schemas.microsoft.com/office/drawing/2016/5/14/chartex" xmlns:aink="http://schemas.microsoft.com/office/drawing/2016/ink" xmlns:am3d="http://schemas.microsoft.com/office/drawing/2017/model3d" xmlns:w15="http://schemas.microsoft.com/office/word/2012/wordml" xmlns:w16cid="http://schemas.microsoft.com/office/word/2016/wordml/cid" xmlns:w16se="http://schemas.microsoft.com/office/word/2015/wordml/symex">
+        <mc:Fallback xmlns:w16se="http://schemas.microsoft.com/office/word/2015/wordml/symex" xmlns:w16cid="http://schemas.microsoft.com/office/word/2016/wordml/cid" xmlns:w15="http://schemas.microsoft.com/office/word/2012/wordml" xmlns:am3d="http://schemas.microsoft.com/office/drawing/2017/model3d" xmlns:aink="http://schemas.microsoft.com/office/drawing/2016/ink" xmlns:cx8="http://schemas.microsoft.com/office/drawing/2016/5/14/chartex" xmlns:cx7="http://schemas.microsoft.com/office/drawing/2016/5/13/chartex" xmlns:cx6="http://schemas.microsoft.com/office/drawing/2016/5/12/chartex" xmlns:cx5="http://schemas.microsoft.com/office/drawing/2016/5/11/chartex" xmlns:cx4="http://schemas.microsoft.com/office/drawing/2016/5/10/chartex" xmlns:cx3="http://schemas.microsoft.com/office/drawing/2016/5/9/chartex" xmlns:cx2="http://schemas.microsoft.com/office/drawing/2015/10/21/chartex" xmlns:cx1="http://schemas.microsoft.com/office/drawing/2015/9/8/chartex" xmlns:cx="http://schemas.microsoft.com/office/drawing/2014/chartex">
           <w:pict>
             <v:shapetype w14:anchorId="7581A7F7" id="_x0000_t32" coordsize="21600,21600" o:spt="32" o:oned="t" path="m,l21600,21600e" filled="f">
               <v:path arrowok="t" fillok="f" o:connecttype="none"/>
@@ -1917,11 +3080,6 @@
   <w:p>
     <w:pPr>
       <w:pStyle w:val="Encabezado"/>
-      <w:tabs>
-        <w:tab w:val="clear" w:pos="4252"/>
-        <w:tab w:val="clear" w:pos="8504"/>
-        <w:tab w:val="left" w:pos="2054"/>
-      </w:tabs>
     </w:pPr>
   </w:p>
   <w:p>
@@ -1942,30 +3100,14 @@
   <w:p>
     <w:pPr>
       <w:pStyle w:val="Encabezado"/>
-      <w:tabs>
-        <w:tab w:val="clear" w:pos="8504"/>
-        <w:tab w:val="right" w:pos="8931"/>
-      </w:tabs>
-      <w:ind w:left="-567"/>
-      <w:rPr>
-        <w:b/>
-        <w:color w:val="1F497D"/>
-        <w:sz w:val="24"/>
-        <w:szCs w:val="24"/>
-        <w:lang w:val="es-ES"/>
-      </w:rPr>
     </w:pPr>
     <w:r>
       <w:rPr>
-        <w:b/>
         <w:noProof/>
-        <w:color w:val="1F497D"/>
-        <w:sz w:val="24"/>
-        <w:szCs w:val="24"/>
-        <w:lang w:val="es-ES" w:eastAsia="es-ES"/>
+        <w:lang w:eastAsia="es-ES"/>
       </w:rPr>
       <w:drawing>
-        <wp:anchor distT="0" distB="0" distL="114300" distR="114300" simplePos="0" relativeHeight="251674112" behindDoc="0" locked="0" layoutInCell="1" allowOverlap="1" wp14:anchorId="6C94053F" wp14:editId="059A3F52">
+        <wp:anchor distT="0" distB="0" distL="114300" distR="114300" simplePos="0" relativeHeight="251674112" behindDoc="0" locked="0" layoutInCell="1" allowOverlap="1" wp14:anchorId="3B313C28" wp14:editId="6ADD99E1">
           <wp:simplePos x="0" y="0"/>
           <wp:positionH relativeFrom="column">
             <wp:posOffset>5066030</wp:posOffset>
@@ -2029,15 +3171,11 @@
     </w:r>
     <w:r>
       <w:rPr>
-        <w:b/>
         <w:noProof/>
-        <w:color w:val="1F497D"/>
-        <w:sz w:val="24"/>
-        <w:szCs w:val="24"/>
-        <w:lang w:val="es-ES" w:eastAsia="es-ES"/>
+        <w:lang w:eastAsia="es-ES"/>
       </w:rPr>
       <w:drawing>
-        <wp:anchor distT="0" distB="0" distL="114300" distR="114300" simplePos="0" relativeHeight="251673088" behindDoc="0" locked="0" layoutInCell="1" allowOverlap="1" wp14:anchorId="5B1B99DF" wp14:editId="4CEAF3B3">
+        <wp:anchor distT="0" distB="0" distL="114300" distR="114300" simplePos="0" relativeHeight="251673088" behindDoc="0" locked="0" layoutInCell="1" allowOverlap="1" wp14:anchorId="5265344A" wp14:editId="0F93D5ED">
           <wp:simplePos x="0" y="0"/>
           <wp:positionH relativeFrom="column">
             <wp:posOffset>5799175</wp:posOffset>
@@ -2094,15 +3232,11 @@
     </w:r>
     <w:r>
       <w:rPr>
-        <w:b/>
         <w:noProof/>
-        <w:color w:val="1F497D"/>
-        <w:sz w:val="24"/>
-        <w:szCs w:val="24"/>
-        <w:lang w:val="es-ES" w:eastAsia="es-ES"/>
+        <w:lang w:eastAsia="es-ES"/>
       </w:rPr>
       <w:drawing>
-        <wp:anchor distT="0" distB="0" distL="114300" distR="114300" simplePos="0" relativeHeight="251660800" behindDoc="0" locked="0" layoutInCell="1" allowOverlap="1" wp14:anchorId="5E0EE244" wp14:editId="7C0B22BE">
+        <wp:anchor distT="0" distB="0" distL="114300" distR="114300" simplePos="0" relativeHeight="251660800" behindDoc="0" locked="0" layoutInCell="1" allowOverlap="1" wp14:anchorId="35828CD0" wp14:editId="6C60C560">
           <wp:simplePos x="0" y="0"/>
           <wp:positionH relativeFrom="column">
             <wp:posOffset>4264025</wp:posOffset>
@@ -2164,12 +3298,12 @@
     <w:r>
       <w:rPr>
         <w:noProof/>
-        <w:lang w:val="es-ES" w:eastAsia="es-ES"/>
+        <w:lang w:eastAsia="es-ES"/>
       </w:rPr>
       <mc:AlternateContent>
         <mc:Choice Requires="wps">
           <w:drawing>
-            <wp:anchor distT="0" distB="0" distL="114300" distR="114300" simplePos="0" relativeHeight="251655680" behindDoc="0" locked="0" layoutInCell="1" allowOverlap="1" wp14:anchorId="4A60C531" wp14:editId="7D79B41A">
+            <wp:anchor distT="0" distB="0" distL="114300" distR="114300" simplePos="0" relativeHeight="251655680" behindDoc="0" locked="0" layoutInCell="1" allowOverlap="1" wp14:anchorId="5780EE75" wp14:editId="0848DEA4">
               <wp:simplePos x="0" y="0"/>
               <wp:positionH relativeFrom="column">
                 <wp:posOffset>-367665</wp:posOffset>
@@ -2241,35 +3375,22 @@
     </w:r>
     <w:r>
       <w:rPr>
-        <w:b/>
         <w:noProof/>
-        <w:color w:val="1F497D"/>
-        <w:sz w:val="24"/>
-        <w:szCs w:val="24"/>
-        <w:lang w:val="es-ES" w:eastAsia="es-ES"/>
+        <w:lang w:eastAsia="es-ES"/>
       </w:rPr>
       <w:t xml:space="preserve"> </w:t>
     </w:r>
     <w:r>
       <w:rPr>
-        <w:b/>
         <w:noProof/>
-        <w:color w:val="1F497D"/>
-        <w:sz w:val="24"/>
-        <w:szCs w:val="24"/>
-        <w:lang w:val="es-ES" w:eastAsia="es-ES"/>
-      </w:rPr>
-      <w:t>Titulo del trabajo.</w:t>
+        <w:lang w:eastAsia="es-ES"/>
+      </w:rPr>
+      <w:t>Tv-Tracker: Memorias</w:t>
     </w:r>
   </w:p>
   <w:p>
     <w:pPr>
       <w:pStyle w:val="Encabezado"/>
-      <w:tabs>
-        <w:tab w:val="clear" w:pos="4252"/>
-        <w:tab w:val="clear" w:pos="8504"/>
-        <w:tab w:val="left" w:pos="2054"/>
-      </w:tabs>
     </w:pPr>
     <w:r>
       <w:tab/>
@@ -2278,31 +3399,16 @@
   <w:p>
     <w:pPr>
       <w:pStyle w:val="Encabezado"/>
-      <w:tabs>
-        <w:tab w:val="clear" w:pos="4252"/>
-        <w:tab w:val="clear" w:pos="8504"/>
-        <w:tab w:val="left" w:pos="2054"/>
-      </w:tabs>
     </w:pPr>
   </w:p>
   <w:p>
     <w:pPr>
       <w:pStyle w:val="Encabezado"/>
-      <w:tabs>
-        <w:tab w:val="clear" w:pos="4252"/>
-        <w:tab w:val="clear" w:pos="8504"/>
-        <w:tab w:val="left" w:pos="2054"/>
-      </w:tabs>
     </w:pPr>
   </w:p>
   <w:p>
     <w:pPr>
       <w:pStyle w:val="Encabezado"/>
-      <w:tabs>
-        <w:tab w:val="clear" w:pos="4252"/>
-        <w:tab w:val="clear" w:pos="8504"/>
-        <w:tab w:val="left" w:pos="2054"/>
-      </w:tabs>
     </w:pPr>
   </w:p>
 </w:hdr>
@@ -3361,7 +4467,7 @@
   <w:abstractNum w:abstractNumId="9">
     <w:nsid w:val="31D85F02"/>
     <w:multiLevelType w:val="multilevel"/>
-    <w:tmpl w:val="0C0A0025"/>
+    <w:tmpl w:val="195899B4"/>
     <w:lvl w:ilvl="0">
       <w:start w:val="1"/>
       <w:numFmt w:val="decimal"/>
@@ -4956,14 +6062,15 @@
   <w:style w:type="paragraph" w:default="1" w:styleId="Normal">
     <w:name w:val="Normal"/>
     <w:qFormat/>
-    <w:rsid w:val="00066EC2"/>
+    <w:rsid w:val="00342899"/>
     <w:pPr>
-      <w:spacing w:after="200" w:line="276" w:lineRule="auto"/>
+      <w:spacing w:after="200" w:line="360" w:lineRule="auto"/>
+      <w:jc w:val="both"/>
     </w:pPr>
     <w:rPr>
       <w:sz w:val="22"/>
       <w:szCs w:val="22"/>
-      <w:lang w:eastAsia="en-US"/>
+      <w:lang w:eastAsia="x-none"/>
     </w:rPr>
   </w:style>
   <w:style w:type="paragraph" w:styleId="Ttulo1">
@@ -4972,7 +6079,7 @@
     <w:next w:val="Normal"/>
     <w:link w:val="Ttulo1Car"/>
     <w:qFormat/>
-    <w:rsid w:val="00966CC9"/>
+    <w:rsid w:val="003427E9"/>
     <w:pPr>
       <w:keepNext/>
       <w:numPr>
@@ -4984,16 +6091,14 @@
       <w:autoSpaceDE w:val="0"/>
       <w:autoSpaceDN w:val="0"/>
       <w:adjustRightInd w:val="0"/>
-      <w:spacing w:after="0" w:line="360" w:lineRule="auto"/>
-      <w:jc w:val="both"/>
+      <w:spacing w:after="0"/>
       <w:outlineLvl w:val="0"/>
     </w:pPr>
     <w:rPr>
-      <w:rFonts w:ascii="Verdana" w:eastAsia="Times New Roman" w:hAnsi="Verdana"/>
-      <w:i/>
-      <w:color w:val="008000"/>
+      <w:rFonts w:ascii="Arial" w:eastAsia="Times New Roman" w:hAnsi="Arial" w:cs="Arial"/>
+      <w:b/>
+      <w:sz w:val="24"/>
       <w:szCs w:val="20"/>
-      <w:lang w:val="x-none" w:eastAsia="x-none"/>
     </w:rPr>
   </w:style>
   <w:style w:type="paragraph" w:styleId="Ttulo2">
@@ -5002,7 +6107,7 @@
     <w:next w:val="Normal"/>
     <w:link w:val="Ttulo2Car"/>
     <w:qFormat/>
-    <w:rsid w:val="00966CC9"/>
+    <w:rsid w:val="003427E9"/>
     <w:pPr>
       <w:keepNext/>
       <w:numPr>
@@ -5015,16 +6120,14 @@
       <w:autoSpaceDE w:val="0"/>
       <w:autoSpaceDN w:val="0"/>
       <w:adjustRightInd w:val="0"/>
-      <w:spacing w:after="0" w:line="360" w:lineRule="auto"/>
-      <w:jc w:val="both"/>
+      <w:spacing w:after="0"/>
       <w:outlineLvl w:val="1"/>
     </w:pPr>
     <w:rPr>
-      <w:rFonts w:ascii="Verdana" w:eastAsia="Times New Roman" w:hAnsi="Verdana"/>
-      <w:b/>
-      <w:color w:val="FF0000"/>
+      <w:rFonts w:ascii="Arial" w:eastAsia="Times New Roman" w:hAnsi="Arial" w:cs="Arial"/>
+      <w:sz w:val="24"/>
       <w:szCs w:val="20"/>
-      <w:lang w:val="x-none" w:eastAsia="x-none"/>
+      <w:u w:val="single"/>
     </w:rPr>
   </w:style>
   <w:style w:type="paragraph" w:styleId="Ttulo3">
@@ -5046,8 +6149,7 @@
       <w:autoSpaceDE w:val="0"/>
       <w:autoSpaceDN w:val="0"/>
       <w:adjustRightInd w:val="0"/>
-      <w:spacing w:after="0" w:line="360" w:lineRule="auto"/>
-      <w:jc w:val="both"/>
+      <w:spacing w:after="0"/>
       <w:outlineLvl w:val="2"/>
     </w:pPr>
     <w:rPr>
@@ -5055,7 +6157,7 @@
       <w:color w:val="FF0000"/>
       <w:szCs w:val="20"/>
       <w:u w:val="single"/>
-      <w:lang w:val="x-none" w:eastAsia="x-none"/>
+      <w:lang w:val="x-none"/>
     </w:rPr>
   </w:style>
   <w:style w:type="paragraph" w:styleId="Ttulo4">
@@ -5072,7 +6174,6 @@
         <w:numId w:val="22"/>
       </w:numPr>
       <w:spacing w:after="0" w:line="240" w:lineRule="auto"/>
-      <w:jc w:val="both"/>
       <w:outlineLvl w:val="3"/>
     </w:pPr>
     <w:rPr>
@@ -5082,7 +6183,7 @@
       <w:sz w:val="24"/>
       <w:szCs w:val="20"/>
       <w:u w:val="single"/>
-      <w:lang w:val="x-none" w:eastAsia="x-none"/>
+      <w:lang w:val="x-none"/>
     </w:rPr>
   </w:style>
   <w:style w:type="paragraph" w:styleId="Ttulo5">
@@ -5105,7 +6206,6 @@
       <w:autoSpaceDN w:val="0"/>
       <w:adjustRightInd w:val="0"/>
       <w:spacing w:after="0" w:line="240" w:lineRule="auto"/>
-      <w:jc w:val="both"/>
       <w:outlineLvl w:val="4"/>
     </w:pPr>
     <w:rPr>
@@ -5114,7 +6214,7 @@
       <w:color w:val="FF00FF"/>
       <w:szCs w:val="20"/>
       <w:u w:val="single"/>
-      <w:lang w:val="x-none" w:eastAsia="x-none"/>
+      <w:lang w:val="x-none"/>
     </w:rPr>
   </w:style>
   <w:style w:type="paragraph" w:styleId="Ttulo6">
@@ -5134,7 +6234,6 @@
         <w:tab w:val="left" w:pos="425"/>
       </w:tabs>
       <w:spacing w:after="0" w:line="240" w:lineRule="auto"/>
-      <w:jc w:val="both"/>
       <w:outlineLvl w:val="5"/>
     </w:pPr>
     <w:rPr>
@@ -5143,7 +6242,7 @@
       <w:color w:val="008000"/>
       <w:szCs w:val="20"/>
       <w:u w:val="single"/>
-      <w:lang w:val="x-none" w:eastAsia="x-none"/>
+      <w:lang w:val="x-none"/>
     </w:rPr>
   </w:style>
   <w:style w:type="paragraph" w:styleId="Ttulo7">
@@ -5159,7 +6258,7 @@
         <w:ilvl w:val="6"/>
         <w:numId w:val="22"/>
       </w:numPr>
-      <w:spacing w:before="120" w:after="120" w:line="360" w:lineRule="auto"/>
+      <w:spacing w:before="120" w:after="120"/>
       <w:jc w:val="center"/>
       <w:outlineLvl w:val="6"/>
     </w:pPr>
@@ -5168,7 +6267,7 @@
       <w:b/>
       <w:sz w:val="20"/>
       <w:szCs w:val="20"/>
-      <w:lang w:val="x-none" w:eastAsia="x-none"/>
+      <w:lang w:val="x-none"/>
     </w:rPr>
   </w:style>
   <w:style w:type="paragraph" w:styleId="Ttulo8">
@@ -5190,7 +6289,7 @@
       <w:autoSpaceDE w:val="0"/>
       <w:autoSpaceDN w:val="0"/>
       <w:adjustRightInd w:val="0"/>
-      <w:spacing w:after="0" w:line="360" w:lineRule="auto"/>
+      <w:spacing w:after="0"/>
       <w:jc w:val="center"/>
       <w:outlineLvl w:val="7"/>
     </w:pPr>
@@ -5199,7 +6298,7 @@
       <w:color w:val="FF0000"/>
       <w:sz w:val="24"/>
       <w:szCs w:val="20"/>
-      <w:lang w:val="x-none" w:eastAsia="x-none"/>
+      <w:lang w:val="x-none"/>
     </w:rPr>
   </w:style>
   <w:style w:type="paragraph" w:styleId="Ttulo9">
@@ -5224,7 +6323,7 @@
       <w:b/>
       <w:sz w:val="18"/>
       <w:szCs w:val="20"/>
-      <w:lang w:val="x-none" w:eastAsia="x-none"/>
+      <w:lang w:val="x-none"/>
     </w:rPr>
   </w:style>
   <w:style w:type="character" w:default="1" w:styleId="Fuentedeprrafopredeter">
@@ -5286,7 +6385,7 @@
     <w:rPr>
       <w:sz w:val="20"/>
       <w:szCs w:val="20"/>
-      <w:lang w:val="x-none" w:eastAsia="x-none"/>
+      <w:lang w:val="x-none"/>
     </w:rPr>
   </w:style>
   <w:style w:type="character" w:customStyle="1" w:styleId="EncabezadoCar">
@@ -5315,7 +6414,7 @@
     <w:rPr>
       <w:sz w:val="20"/>
       <w:szCs w:val="20"/>
-      <w:lang w:val="x-none" w:eastAsia="x-none"/>
+      <w:lang w:val="x-none"/>
     </w:rPr>
   </w:style>
   <w:style w:type="character" w:customStyle="1" w:styleId="PiedepginaCar">
@@ -5350,8 +6449,7 @@
     <w:qFormat/>
     <w:rsid w:val="00FB5728"/>
     <w:pPr>
-      <w:spacing w:before="480" w:after="360" w:line="360" w:lineRule="auto"/>
-      <w:jc w:val="both"/>
+      <w:spacing w:before="480" w:after="360"/>
     </w:pPr>
     <w:rPr>
       <w:rFonts w:eastAsia="Times New Roman"/>
@@ -5367,9 +6465,8 @@
     <w:qFormat/>
     <w:rsid w:val="007522BA"/>
     <w:pPr>
-      <w:spacing w:before="120" w:after="120" w:line="360" w:lineRule="auto"/>
+      <w:spacing w:before="120" w:after="120"/>
       <w:ind w:firstLine="567"/>
-      <w:jc w:val="both"/>
     </w:pPr>
     <w:rPr>
       <w:rFonts w:ascii="Arial" w:eastAsia="Times New Roman" w:hAnsi="Arial" w:cs="Arial"/>
@@ -5385,8 +6482,6 @@
       <w:numPr>
         <w:numId w:val="9"/>
       </w:numPr>
-      <w:spacing w:line="360" w:lineRule="auto"/>
-      <w:jc w:val="both"/>
     </w:pPr>
     <w:rPr>
       <w:rFonts w:ascii="Arial" w:hAnsi="Arial" w:cs="Arial"/>
@@ -5399,6 +6494,7 @@
     <w:uiPriority w:val="59"/>
     <w:rsid w:val="00485AA6"/>
     <w:tblPr>
+      <w:tblInd w:w="0" w:type="dxa"/>
       <w:tblBorders>
         <w:top w:val="single" w:sz="4" w:space="0" w:color="auto"/>
         <w:left w:val="single" w:sz="4" w:space="0" w:color="auto"/>
@@ -5407,6 +6503,12 @@
         <w:insideH w:val="single" w:sz="4" w:space="0" w:color="auto"/>
         <w:insideV w:val="single" w:sz="4" w:space="0" w:color="auto"/>
       </w:tblBorders>
+      <w:tblCellMar>
+        <w:top w:w="0" w:type="dxa"/>
+        <w:left w:w="108" w:type="dxa"/>
+        <w:bottom w:w="0" w:type="dxa"/>
+        <w:right w:w="108" w:type="dxa"/>
+      </w:tblCellMar>
     </w:tblPr>
   </w:style>
   <w:style w:type="paragraph" w:customStyle="1" w:styleId="textoguiadocente2">
@@ -5540,25 +6642,23 @@
   <w:style w:type="character" w:customStyle="1" w:styleId="Ttulo1Car">
     <w:name w:val="Título 1 Car"/>
     <w:link w:val="Ttulo1"/>
-    <w:rsid w:val="00966CC9"/>
+    <w:rsid w:val="003427E9"/>
     <w:rPr>
-      <w:rFonts w:ascii="Verdana" w:eastAsia="Times New Roman" w:hAnsi="Verdana"/>
-      <w:i/>
-      <w:color w:val="008000"/>
-      <w:sz w:val="22"/>
-      <w:lang w:val="x-none" w:eastAsia="x-none"/>
+      <w:rFonts w:ascii="Arial" w:eastAsia="Times New Roman" w:hAnsi="Arial" w:cs="Arial"/>
+      <w:b/>
+      <w:sz w:val="24"/>
+      <w:lang w:eastAsia="x-none"/>
     </w:rPr>
   </w:style>
   <w:style w:type="character" w:customStyle="1" w:styleId="Ttulo2Car">
     <w:name w:val="Título 2 Car"/>
     <w:link w:val="Ttulo2"/>
-    <w:rsid w:val="00966CC9"/>
+    <w:rsid w:val="003427E9"/>
     <w:rPr>
-      <w:rFonts w:ascii="Verdana" w:eastAsia="Times New Roman" w:hAnsi="Verdana"/>
-      <w:b/>
-      <w:color w:val="FF0000"/>
-      <w:sz w:val="22"/>
-      <w:lang w:val="x-none" w:eastAsia="x-none"/>
+      <w:rFonts w:ascii="Arial" w:eastAsia="Times New Roman" w:hAnsi="Arial" w:cs="Arial"/>
+      <w:sz w:val="24"/>
+      <w:u w:val="single"/>
+      <w:lang w:eastAsia="x-none"/>
     </w:rPr>
   </w:style>
   <w:style w:type="character" w:customStyle="1" w:styleId="Ttulo3Car">
@@ -5679,7 +6779,6 @@
     <w:basedOn w:val="Ttulo1"/>
     <w:next w:val="Normal"/>
     <w:uiPriority w:val="39"/>
-    <w:semiHidden/>
     <w:unhideWhenUsed/>
     <w:qFormat/>
     <w:rsid w:val="00915909"/>
@@ -5700,13 +6799,13 @@
     </w:pPr>
     <w:rPr>
       <w:rFonts w:asciiTheme="majorHAnsi" w:eastAsiaTheme="majorEastAsia" w:hAnsiTheme="majorHAnsi" w:cstheme="majorBidi"/>
-      <w:b/>
+      <w:b w:val="0"/>
       <w:bCs/>
-      <w:i w:val="0"/>
+      <w:i/>
       <w:color w:val="2F5496" w:themeColor="accent1" w:themeShade="BF"/>
       <w:sz w:val="28"/>
       <w:szCs w:val="28"/>
-      <w:lang w:val="es-ES" w:eastAsia="es-ES"/>
+      <w:lang w:eastAsia="es-ES"/>
     </w:rPr>
   </w:style>
   <w:style w:type="paragraph" w:styleId="TDC1">
@@ -5890,14 +6989,15 @@
   <w:style w:type="paragraph" w:default="1" w:styleId="Normal">
     <w:name w:val="Normal"/>
     <w:qFormat/>
-    <w:rsid w:val="00066EC2"/>
+    <w:rsid w:val="00342899"/>
     <w:pPr>
-      <w:spacing w:after="200" w:line="276" w:lineRule="auto"/>
+      <w:spacing w:after="200" w:line="360" w:lineRule="auto"/>
+      <w:jc w:val="both"/>
     </w:pPr>
     <w:rPr>
       <w:sz w:val="22"/>
       <w:szCs w:val="22"/>
-      <w:lang w:eastAsia="en-US"/>
+      <w:lang w:eastAsia="x-none"/>
     </w:rPr>
   </w:style>
   <w:style w:type="paragraph" w:styleId="Ttulo1">
@@ -5906,7 +7006,7 @@
     <w:next w:val="Normal"/>
     <w:link w:val="Ttulo1Car"/>
     <w:qFormat/>
-    <w:rsid w:val="00966CC9"/>
+    <w:rsid w:val="003427E9"/>
     <w:pPr>
       <w:keepNext/>
       <w:numPr>
@@ -5918,16 +7018,14 @@
       <w:autoSpaceDE w:val="0"/>
       <w:autoSpaceDN w:val="0"/>
       <w:adjustRightInd w:val="0"/>
-      <w:spacing w:after="0" w:line="360" w:lineRule="auto"/>
-      <w:jc w:val="both"/>
+      <w:spacing w:after="0"/>
       <w:outlineLvl w:val="0"/>
     </w:pPr>
     <w:rPr>
-      <w:rFonts w:ascii="Verdana" w:eastAsia="Times New Roman" w:hAnsi="Verdana"/>
-      <w:i/>
-      <w:color w:val="008000"/>
+      <w:rFonts w:ascii="Arial" w:eastAsia="Times New Roman" w:hAnsi="Arial" w:cs="Arial"/>
+      <w:b/>
+      <w:sz w:val="24"/>
       <w:szCs w:val="20"/>
-      <w:lang w:val="x-none" w:eastAsia="x-none"/>
     </w:rPr>
   </w:style>
   <w:style w:type="paragraph" w:styleId="Ttulo2">
@@ -5936,7 +7034,7 @@
     <w:next w:val="Normal"/>
     <w:link w:val="Ttulo2Car"/>
     <w:qFormat/>
-    <w:rsid w:val="00966CC9"/>
+    <w:rsid w:val="003427E9"/>
     <w:pPr>
       <w:keepNext/>
       <w:numPr>
@@ -5949,16 +7047,14 @@
       <w:autoSpaceDE w:val="0"/>
       <w:autoSpaceDN w:val="0"/>
       <w:adjustRightInd w:val="0"/>
-      <w:spacing w:after="0" w:line="360" w:lineRule="auto"/>
-      <w:jc w:val="both"/>
+      <w:spacing w:after="0"/>
       <w:outlineLvl w:val="1"/>
     </w:pPr>
     <w:rPr>
-      <w:rFonts w:ascii="Verdana" w:eastAsia="Times New Roman" w:hAnsi="Verdana"/>
-      <w:b/>
-      <w:color w:val="FF0000"/>
+      <w:rFonts w:ascii="Arial" w:eastAsia="Times New Roman" w:hAnsi="Arial" w:cs="Arial"/>
+      <w:sz w:val="24"/>
       <w:szCs w:val="20"/>
-      <w:lang w:val="x-none" w:eastAsia="x-none"/>
+      <w:u w:val="single"/>
     </w:rPr>
   </w:style>
   <w:style w:type="paragraph" w:styleId="Ttulo3">
@@ -5980,8 +7076,7 @@
       <w:autoSpaceDE w:val="0"/>
       <w:autoSpaceDN w:val="0"/>
       <w:adjustRightInd w:val="0"/>
-      <w:spacing w:after="0" w:line="360" w:lineRule="auto"/>
-      <w:jc w:val="both"/>
+      <w:spacing w:after="0"/>
       <w:outlineLvl w:val="2"/>
     </w:pPr>
     <w:rPr>
@@ -5989,7 +7084,7 @@
       <w:color w:val="FF0000"/>
       <w:szCs w:val="20"/>
       <w:u w:val="single"/>
-      <w:lang w:val="x-none" w:eastAsia="x-none"/>
+      <w:lang w:val="x-none"/>
     </w:rPr>
   </w:style>
   <w:style w:type="paragraph" w:styleId="Ttulo4">
@@ -6006,7 +7101,6 @@
         <w:numId w:val="22"/>
       </w:numPr>
       <w:spacing w:after="0" w:line="240" w:lineRule="auto"/>
-      <w:jc w:val="both"/>
       <w:outlineLvl w:val="3"/>
     </w:pPr>
     <w:rPr>
@@ -6016,7 +7110,7 @@
       <w:sz w:val="24"/>
       <w:szCs w:val="20"/>
       <w:u w:val="single"/>
-      <w:lang w:val="x-none" w:eastAsia="x-none"/>
+      <w:lang w:val="x-none"/>
     </w:rPr>
   </w:style>
   <w:style w:type="paragraph" w:styleId="Ttulo5">
@@ -6039,7 +7133,6 @@
       <w:autoSpaceDN w:val="0"/>
       <w:adjustRightInd w:val="0"/>
       <w:spacing w:after="0" w:line="240" w:lineRule="auto"/>
-      <w:jc w:val="both"/>
       <w:outlineLvl w:val="4"/>
     </w:pPr>
     <w:rPr>
@@ -6048,7 +7141,7 @@
       <w:color w:val="FF00FF"/>
       <w:szCs w:val="20"/>
       <w:u w:val="single"/>
-      <w:lang w:val="x-none" w:eastAsia="x-none"/>
+      <w:lang w:val="x-none"/>
     </w:rPr>
   </w:style>
   <w:style w:type="paragraph" w:styleId="Ttulo6">
@@ -6068,7 +7161,6 @@
         <w:tab w:val="left" w:pos="425"/>
       </w:tabs>
       <w:spacing w:after="0" w:line="240" w:lineRule="auto"/>
-      <w:jc w:val="both"/>
       <w:outlineLvl w:val="5"/>
     </w:pPr>
     <w:rPr>
@@ -6077,7 +7169,7 @@
       <w:color w:val="008000"/>
       <w:szCs w:val="20"/>
       <w:u w:val="single"/>
-      <w:lang w:val="x-none" w:eastAsia="x-none"/>
+      <w:lang w:val="x-none"/>
     </w:rPr>
   </w:style>
   <w:style w:type="paragraph" w:styleId="Ttulo7">
@@ -6093,7 +7185,7 @@
         <w:ilvl w:val="6"/>
         <w:numId w:val="22"/>
       </w:numPr>
-      <w:spacing w:before="120" w:after="120" w:line="360" w:lineRule="auto"/>
+      <w:spacing w:before="120" w:after="120"/>
       <w:jc w:val="center"/>
       <w:outlineLvl w:val="6"/>
     </w:pPr>
@@ -6102,7 +7194,7 @@
       <w:b/>
       <w:sz w:val="20"/>
       <w:szCs w:val="20"/>
-      <w:lang w:val="x-none" w:eastAsia="x-none"/>
+      <w:lang w:val="x-none"/>
     </w:rPr>
   </w:style>
   <w:style w:type="paragraph" w:styleId="Ttulo8">
@@ -6124,7 +7216,7 @@
       <w:autoSpaceDE w:val="0"/>
       <w:autoSpaceDN w:val="0"/>
       <w:adjustRightInd w:val="0"/>
-      <w:spacing w:after="0" w:line="360" w:lineRule="auto"/>
+      <w:spacing w:after="0"/>
       <w:jc w:val="center"/>
       <w:outlineLvl w:val="7"/>
     </w:pPr>
@@ -6133,7 +7225,7 @@
       <w:color w:val="FF0000"/>
       <w:sz w:val="24"/>
       <w:szCs w:val="20"/>
-      <w:lang w:val="x-none" w:eastAsia="x-none"/>
+      <w:lang w:val="x-none"/>
     </w:rPr>
   </w:style>
   <w:style w:type="paragraph" w:styleId="Ttulo9">
@@ -6158,7 +7250,7 @@
       <w:b/>
       <w:sz w:val="18"/>
       <w:szCs w:val="20"/>
-      <w:lang w:val="x-none" w:eastAsia="x-none"/>
+      <w:lang w:val="x-none"/>
     </w:rPr>
   </w:style>
   <w:style w:type="character" w:default="1" w:styleId="Fuentedeprrafopredeter">
@@ -6220,7 +7312,7 @@
     <w:rPr>
       <w:sz w:val="20"/>
       <w:szCs w:val="20"/>
-      <w:lang w:val="x-none" w:eastAsia="x-none"/>
+      <w:lang w:val="x-none"/>
     </w:rPr>
   </w:style>
   <w:style w:type="character" w:customStyle="1" w:styleId="EncabezadoCar">
@@ -6249,7 +7341,7 @@
     <w:rPr>
       <w:sz w:val="20"/>
       <w:szCs w:val="20"/>
-      <w:lang w:val="x-none" w:eastAsia="x-none"/>
+      <w:lang w:val="x-none"/>
     </w:rPr>
   </w:style>
   <w:style w:type="character" w:customStyle="1" w:styleId="PiedepginaCar">
@@ -6284,8 +7376,7 @@
     <w:qFormat/>
     <w:rsid w:val="00FB5728"/>
     <w:pPr>
-      <w:spacing w:before="480" w:after="360" w:line="360" w:lineRule="auto"/>
-      <w:jc w:val="both"/>
+      <w:spacing w:before="480" w:after="360"/>
     </w:pPr>
     <w:rPr>
       <w:rFonts w:eastAsia="Times New Roman"/>
@@ -6301,9 +7392,8 @@
     <w:qFormat/>
     <w:rsid w:val="007522BA"/>
     <w:pPr>
-      <w:spacing w:before="120" w:after="120" w:line="360" w:lineRule="auto"/>
+      <w:spacing w:before="120" w:after="120"/>
       <w:ind w:firstLine="567"/>
-      <w:jc w:val="both"/>
     </w:pPr>
     <w:rPr>
       <w:rFonts w:ascii="Arial" w:eastAsia="Times New Roman" w:hAnsi="Arial" w:cs="Arial"/>
@@ -6319,8 +7409,6 @@
       <w:numPr>
         <w:numId w:val="9"/>
       </w:numPr>
-      <w:spacing w:line="360" w:lineRule="auto"/>
-      <w:jc w:val="both"/>
     </w:pPr>
     <w:rPr>
       <w:rFonts w:ascii="Arial" w:hAnsi="Arial" w:cs="Arial"/>
@@ -6333,6 +7421,7 @@
     <w:uiPriority w:val="59"/>
     <w:rsid w:val="00485AA6"/>
     <w:tblPr>
+      <w:tblInd w:w="0" w:type="dxa"/>
       <w:tblBorders>
         <w:top w:val="single" w:sz="4" w:space="0" w:color="auto"/>
         <w:left w:val="single" w:sz="4" w:space="0" w:color="auto"/>
@@ -6341,6 +7430,12 @@
         <w:insideH w:val="single" w:sz="4" w:space="0" w:color="auto"/>
         <w:insideV w:val="single" w:sz="4" w:space="0" w:color="auto"/>
       </w:tblBorders>
+      <w:tblCellMar>
+        <w:top w:w="0" w:type="dxa"/>
+        <w:left w:w="108" w:type="dxa"/>
+        <w:bottom w:w="0" w:type="dxa"/>
+        <w:right w:w="108" w:type="dxa"/>
+      </w:tblCellMar>
     </w:tblPr>
   </w:style>
   <w:style w:type="paragraph" w:customStyle="1" w:styleId="textoguiadocente2">
@@ -6474,25 +7569,23 @@
   <w:style w:type="character" w:customStyle="1" w:styleId="Ttulo1Car">
     <w:name w:val="Título 1 Car"/>
     <w:link w:val="Ttulo1"/>
-    <w:rsid w:val="00966CC9"/>
+    <w:rsid w:val="003427E9"/>
     <w:rPr>
-      <w:rFonts w:ascii="Verdana" w:eastAsia="Times New Roman" w:hAnsi="Verdana"/>
-      <w:i/>
-      <w:color w:val="008000"/>
-      <w:sz w:val="22"/>
-      <w:lang w:val="x-none" w:eastAsia="x-none"/>
+      <w:rFonts w:ascii="Arial" w:eastAsia="Times New Roman" w:hAnsi="Arial" w:cs="Arial"/>
+      <w:b/>
+      <w:sz w:val="24"/>
+      <w:lang w:eastAsia="x-none"/>
     </w:rPr>
   </w:style>
   <w:style w:type="character" w:customStyle="1" w:styleId="Ttulo2Car">
     <w:name w:val="Título 2 Car"/>
     <w:link w:val="Ttulo2"/>
-    <w:rsid w:val="00966CC9"/>
+    <w:rsid w:val="003427E9"/>
     <w:rPr>
-      <w:rFonts w:ascii="Verdana" w:eastAsia="Times New Roman" w:hAnsi="Verdana"/>
-      <w:b/>
-      <w:color w:val="FF0000"/>
-      <w:sz w:val="22"/>
-      <w:lang w:val="x-none" w:eastAsia="x-none"/>
+      <w:rFonts w:ascii="Arial" w:eastAsia="Times New Roman" w:hAnsi="Arial" w:cs="Arial"/>
+      <w:sz w:val="24"/>
+      <w:u w:val="single"/>
+      <w:lang w:eastAsia="x-none"/>
     </w:rPr>
   </w:style>
   <w:style w:type="character" w:customStyle="1" w:styleId="Ttulo3Car">
@@ -6613,7 +7706,6 @@
     <w:basedOn w:val="Ttulo1"/>
     <w:next w:val="Normal"/>
     <w:uiPriority w:val="39"/>
-    <w:semiHidden/>
     <w:unhideWhenUsed/>
     <w:qFormat/>
     <w:rsid w:val="00915909"/>
@@ -6634,13 +7726,13 @@
     </w:pPr>
     <w:rPr>
       <w:rFonts w:asciiTheme="majorHAnsi" w:eastAsiaTheme="majorEastAsia" w:hAnsiTheme="majorHAnsi" w:cstheme="majorBidi"/>
-      <w:b/>
+      <w:b w:val="0"/>
       <w:bCs/>
-      <w:i w:val="0"/>
+      <w:i/>
       <w:color w:val="2F5496" w:themeColor="accent1" w:themeShade="BF"/>
       <w:sz w:val="28"/>
       <w:szCs w:val="28"/>
-      <w:lang w:val="es-ES" w:eastAsia="es-ES"/>
+      <w:lang w:eastAsia="es-ES"/>
     </w:rPr>
   </w:style>
   <w:style w:type="paragraph" w:styleId="TDC1">
@@ -6714,7 +7806,7 @@
     </a:clrScheme>
     <a:fontScheme name="Office">
       <a:majorFont>
-        <a:latin typeface="Calibri Light" panose="020F0302020204030204"/>
+        <a:latin typeface="Calibri Light"/>
         <a:ea typeface=""/>
         <a:cs typeface=""/>
         <a:font script="Jpan" typeface="游ゴシック Light"/>
@@ -6766,7 +7858,7 @@
         <a:font script="Tfng" typeface="Ebrima"/>
       </a:majorFont>
       <a:minorFont>
-        <a:latin typeface="Calibri" panose="020F0502020204030204"/>
+        <a:latin typeface="Calibri"/>
         <a:ea typeface=""/>
         <a:cs typeface=""/>
         <a:font script="Jpan" typeface="游明朝"/>
@@ -6960,7 +8052,7 @@
   <a:extraClrSchemeLst/>
   <a:extLst>
     <a:ext uri="{05A4C25C-085E-4340-85A3-A5531E510DB2}">
-      <thm15:themeFamily xmlns="" xmlns:thm15="http://schemas.microsoft.com/office/thememl/2012/main" name="Office Theme" id="{62F939B6-93AF-4DB8-9C6B-D6C7DFDC589F}" vid="{4A3C46E8-61CC-4603-A589-7422A47A8E4A}"/>
+      <thm15:themeFamily xmlns:thm15="http://schemas.microsoft.com/office/thememl/2012/main" xmlns="" name="Office Theme" id="{62F939B6-93AF-4DB8-9C6B-D6C7DFDC589F}" vid="{4A3C46E8-61CC-4603-A589-7422A47A8E4A}"/>
     </a:ext>
   </a:extLst>
 </a:theme>
@@ -6971,7 +8063,7 @@
 </file>
 
 <file path=customXml/itemProps1.xml><?xml version="1.0" encoding="utf-8"?>
-<ds:datastoreItem xmlns:ds="http://schemas.openxmlformats.org/officeDocument/2006/customXml" ds:itemID="{79494F1A-3C07-4ED8-AF41-5BE04AB49605}">
+<ds:datastoreItem xmlns:ds="http://schemas.openxmlformats.org/officeDocument/2006/customXml" ds:itemID="{452934B0-6869-4745-B9F5-42F9D780A7A0}">
   <ds:schemaRefs>
     <ds:schemaRef ds:uri="http://schemas.openxmlformats.org/officeDocument/2006/bibliography"/>
   </ds:schemaRefs>

</xml_diff>